<commit_message>
Update rapport cash expert-sesame.docx
</commit_message>
<xml_diff>
--- a/documentation/rapport cash expert-sesame.docx
+++ b/documentation/rapport cash expert-sesame.docx
@@ -67,7 +67,7 @@
                 <v:shape id="_x0000_i1025" type="#_x0000_t75" style="width:147.75pt;height:101.25pt" o:ole="">
                   <v:imagedata r:id="rId8" o:title=""/>
                 </v:shape>
-                <o:OLEObject Type="Embed" ProgID="PBrush" ShapeID="_x0000_i1025" DrawAspect="Content" ObjectID="_1632131843" r:id="rId9"/>
+                <o:OLEObject Type="Embed" ProgID="PBrush" ShapeID="_x0000_i1025" DrawAspect="Content" ObjectID="_1632132751" r:id="rId9"/>
               </w:object>
             </w:r>
             <w:r>
@@ -263,7 +263,7 @@
                 <v:shape id="_x0000_i1026" type="#_x0000_t75" style="width:128.25pt;height:104.25pt" o:ole="">
                   <v:imagedata r:id="rId10" o:title=""/>
                 </v:shape>
-                <o:OLEObject Type="Embed" ProgID="PBrush" ShapeID="_x0000_i1026" DrawAspect="Content" ObjectID="_1632131844" r:id="rId11"/>
+                <o:OLEObject Type="Embed" ProgID="PBrush" ShapeID="_x0000_i1026" DrawAspect="Content" ObjectID="_1632132752" r:id="rId11"/>
               </w:object>
             </w:r>
           </w:p>
@@ -8708,8 +8708,6 @@
         </w:rPr>
         <w:t>/</w:t>
       </w:r>
-      <w:bookmarkStart w:id="3" w:name="_GoBack"/>
-      <w:bookmarkEnd w:id="3"/>
       <w:r>
         <w:rPr>
           <w:rFonts w:ascii="Times New Roman" w:hAnsi="Times New Roman" w:cs="Times New Roman"/>
@@ -8749,7 +8747,7 @@
           <w:shd w:val="clear" w:color="auto" w:fill="FFFFFF"/>
         </w:rPr>
       </w:pPr>
-      <w:bookmarkStart w:id="4" w:name="_Toc19632948"/>
+      <w:bookmarkStart w:id="3" w:name="_Toc19632948"/>
       <w:r>
         <w:rPr>
           <w:b/>
@@ -8766,7 +8764,7 @@
         </w:rPr>
         <w:t>Problématique</w:t>
       </w:r>
-      <w:bookmarkEnd w:id="4"/>
+      <w:bookmarkEnd w:id="3"/>
       <w:r>
         <w:rPr>
           <w:b/>
@@ -8920,7 +8918,7 @@
           <w:shd w:val="clear" w:color="auto" w:fill="FFFFFF"/>
         </w:rPr>
       </w:pPr>
-      <w:bookmarkStart w:id="5" w:name="_Toc19632949"/>
+      <w:bookmarkStart w:id="4" w:name="_Toc19632949"/>
       <w:proofErr w:type="spellStart"/>
       <w:r>
         <w:rPr>
@@ -8947,7 +8945,7 @@
         </w:rPr>
         <w:t xml:space="preserve"> préalable</w:t>
       </w:r>
-      <w:bookmarkEnd w:id="5"/>
+      <w:bookmarkEnd w:id="4"/>
     </w:p>
     <w:p>
       <w:pPr>
@@ -9075,7 +9073,7 @@
                 <w:szCs w:val="24"/>
               </w:rPr>
             </w:pPr>
-            <w:bookmarkStart w:id="6" w:name="_Toc293867240"/>
+            <w:bookmarkStart w:id="5" w:name="_Toc293867240"/>
             <w:r>
               <w:rPr>
                 <w:rFonts w:ascii="Times New Roman" w:hAnsi="Times New Roman" w:cs="Times New Roman"/>
@@ -9088,6 +9086,815 @@
             <w:r>
               <w:rPr>
                 <w:rFonts w:ascii="Times New Roman" w:hAnsi="Times New Roman" w:cs="Times New Roman"/>
+                <w:sz w:val="24"/>
+                <w:szCs w:val="24"/>
+              </w:rPr>
+              <w:t>projet</w:t>
+            </w:r>
+            <w:bookmarkEnd w:id="5"/>
+            <w:proofErr w:type="spellEnd"/>
+          </w:p>
+        </w:tc>
+      </w:tr>
+      <w:tr>
+        <w:trPr>
+          <w:cnfStyle w:val="000000100000" w:firstRow="0" w:lastRow="0" w:firstColumn="0" w:lastColumn="0" w:oddVBand="0" w:evenVBand="0" w:oddHBand="1" w:evenHBand="0" w:firstRowFirstColumn="0" w:firstRowLastColumn="0" w:lastRowFirstColumn="0" w:lastRowLastColumn="0"/>
+        </w:trPr>
+        <w:tc>
+          <w:tcPr>
+            <w:cnfStyle w:val="001000000000" w:firstRow="0" w:lastRow="0" w:firstColumn="1" w:lastColumn="0" w:oddVBand="0" w:evenVBand="0" w:oddHBand="0" w:evenHBand="0" w:firstRowFirstColumn="0" w:firstRowLastColumn="0" w:lastRowFirstColumn="0" w:lastRowLastColumn="0"/>
+            <w:tcW w:w="0" w:type="auto"/>
+            <w:tcBorders>
+              <w:right w:val="single" w:sz="2" w:space="0" w:color="5B9BD5" w:themeColor="accent1"/>
+            </w:tcBorders>
+          </w:tcPr>
+          <w:p>
+            <w:pPr>
+              <w:pStyle w:val="Sansinterligne"/>
+              <w:rPr>
+                <w:rFonts w:ascii="Times New Roman" w:hAnsi="Times New Roman" w:cs="Times New Roman"/>
+                <w:sz w:val="24"/>
+                <w:szCs w:val="24"/>
+              </w:rPr>
+            </w:pPr>
+            <w:r>
+              <w:rPr>
+                <w:rFonts w:ascii="Times New Roman" w:hAnsi="Times New Roman" w:cs="Times New Roman"/>
+                <w:sz w:val="24"/>
+                <w:szCs w:val="24"/>
+              </w:rPr>
+              <w:t xml:space="preserve">Nom du </w:t>
+            </w:r>
+            <w:proofErr w:type="spellStart"/>
+            <w:r>
+              <w:rPr>
+                <w:rFonts w:ascii="Times New Roman" w:hAnsi="Times New Roman" w:cs="Times New Roman"/>
+                <w:sz w:val="24"/>
+                <w:szCs w:val="24"/>
+              </w:rPr>
+              <w:t>projet</w:t>
+            </w:r>
+            <w:proofErr w:type="spellEnd"/>
+            <w:r>
+              <w:rPr>
+                <w:rFonts w:ascii="Times New Roman" w:hAnsi="Times New Roman" w:cs="Times New Roman"/>
+                <w:sz w:val="24"/>
+                <w:szCs w:val="24"/>
+              </w:rPr>
+              <w:t> </w:t>
+            </w:r>
+          </w:p>
+        </w:tc>
+        <w:tc>
+          <w:tcPr>
+            <w:tcW w:w="0" w:type="auto"/>
+            <w:tcBorders>
+              <w:left w:val="single" w:sz="2" w:space="0" w:color="5B9BD5" w:themeColor="accent1"/>
+            </w:tcBorders>
+          </w:tcPr>
+          <w:p>
+            <w:pPr>
+              <w:pStyle w:val="Sansinterligne"/>
+              <w:cnfStyle w:val="000000100000" w:firstRow="0" w:lastRow="0" w:firstColumn="0" w:lastColumn="0" w:oddVBand="0" w:evenVBand="0" w:oddHBand="1" w:evenHBand="0" w:firstRowFirstColumn="0" w:firstRowLastColumn="0" w:lastRowFirstColumn="0" w:lastRowLastColumn="0"/>
+              <w:rPr>
+                <w:rFonts w:ascii="Times New Roman" w:hAnsi="Times New Roman" w:cs="Times New Roman"/>
+                <w:bCs/>
+                <w:sz w:val="24"/>
+                <w:szCs w:val="24"/>
+                <w:lang w:bidi="ar-TN"/>
+              </w:rPr>
+            </w:pPr>
+            <w:proofErr w:type="spellStart"/>
+            <w:r>
+              <w:rPr>
+                <w:rFonts w:ascii="Times New Roman" w:hAnsi="Times New Roman" w:cs="Times New Roman"/>
+                <w:bCs/>
+                <w:sz w:val="24"/>
+                <w:szCs w:val="24"/>
+                <w:lang w:bidi="ar-TN"/>
+              </w:rPr>
+              <w:t>Recherche</w:t>
+            </w:r>
+            <w:proofErr w:type="spellEnd"/>
+            <w:r>
+              <w:rPr>
+                <w:rFonts w:ascii="Times New Roman" w:hAnsi="Times New Roman" w:cs="Times New Roman"/>
+                <w:bCs/>
+                <w:sz w:val="24"/>
+                <w:szCs w:val="24"/>
+                <w:lang w:bidi="ar-TN"/>
+              </w:rPr>
+              <w:t xml:space="preserve"> sur les </w:t>
+            </w:r>
+            <w:proofErr w:type="spellStart"/>
+            <w:r>
+              <w:rPr>
+                <w:rFonts w:ascii="Times New Roman" w:hAnsi="Times New Roman" w:cs="Times New Roman"/>
+                <w:bCs/>
+                <w:sz w:val="24"/>
+                <w:szCs w:val="24"/>
+                <w:lang w:bidi="ar-TN"/>
+              </w:rPr>
+              <w:t>logiciel</w:t>
+            </w:r>
+            <w:r>
+              <w:rPr>
+                <w:rFonts w:ascii="Times New Roman" w:hAnsi="Times New Roman" w:cs="Times New Roman"/>
+                <w:bCs/>
+                <w:sz w:val="24"/>
+                <w:szCs w:val="24"/>
+                <w:lang w:bidi="ar-TN"/>
+              </w:rPr>
+              <w:t>s</w:t>
+            </w:r>
+            <w:proofErr w:type="spellEnd"/>
+            <w:r>
+              <w:rPr>
+                <w:rFonts w:ascii="Times New Roman" w:hAnsi="Times New Roman" w:cs="Times New Roman"/>
+                <w:bCs/>
+                <w:sz w:val="24"/>
+                <w:szCs w:val="24"/>
+                <w:lang w:bidi="ar-TN"/>
+              </w:rPr>
+              <w:t xml:space="preserve"> open source </w:t>
+            </w:r>
+            <w:proofErr w:type="spellStart"/>
+            <w:r>
+              <w:rPr>
+                <w:rFonts w:ascii="Times New Roman" w:hAnsi="Times New Roman" w:cs="Times New Roman"/>
+                <w:bCs/>
+                <w:sz w:val="24"/>
+                <w:szCs w:val="24"/>
+                <w:lang w:bidi="ar-TN"/>
+              </w:rPr>
+              <w:t>dans</w:t>
+            </w:r>
+            <w:proofErr w:type="spellEnd"/>
+            <w:r>
+              <w:rPr>
+                <w:rFonts w:ascii="Times New Roman" w:hAnsi="Times New Roman" w:cs="Times New Roman"/>
+                <w:bCs/>
+                <w:sz w:val="24"/>
+                <w:szCs w:val="24"/>
+                <w:lang w:bidi="ar-TN"/>
+              </w:rPr>
+              <w:t xml:space="preserve"> le </w:t>
+            </w:r>
+            <w:proofErr w:type="spellStart"/>
+            <w:r>
+              <w:rPr>
+                <w:rFonts w:ascii="Times New Roman" w:hAnsi="Times New Roman" w:cs="Times New Roman"/>
+                <w:bCs/>
+                <w:sz w:val="24"/>
+                <w:szCs w:val="24"/>
+                <w:lang w:bidi="ar-TN"/>
+              </w:rPr>
+              <w:t>domaine</w:t>
+            </w:r>
+            <w:proofErr w:type="spellEnd"/>
+            <w:r>
+              <w:rPr>
+                <w:rFonts w:ascii="Times New Roman" w:hAnsi="Times New Roman" w:cs="Times New Roman"/>
+                <w:bCs/>
+                <w:sz w:val="24"/>
+                <w:szCs w:val="24"/>
+                <w:lang w:bidi="ar-TN"/>
+              </w:rPr>
+              <w:t xml:space="preserve"> de la </w:t>
+            </w:r>
+            <w:proofErr w:type="spellStart"/>
+            <w:r>
+              <w:rPr>
+                <w:rFonts w:ascii="Times New Roman" w:hAnsi="Times New Roman" w:cs="Times New Roman"/>
+                <w:bCs/>
+                <w:sz w:val="24"/>
+                <w:szCs w:val="24"/>
+                <w:lang w:bidi="ar-TN"/>
+              </w:rPr>
+              <w:t>sécurité</w:t>
+            </w:r>
+            <w:proofErr w:type="spellEnd"/>
+            <w:r>
+              <w:rPr>
+                <w:rFonts w:ascii="Times New Roman" w:hAnsi="Times New Roman" w:cs="Times New Roman"/>
+                <w:bCs/>
+                <w:sz w:val="24"/>
+                <w:szCs w:val="24"/>
+                <w:lang w:bidi="ar-TN"/>
+              </w:rPr>
+              <w:t xml:space="preserve"> et de justice</w:t>
+            </w:r>
+            <w:r>
+              <w:rPr>
+                <w:rFonts w:ascii="Times New Roman" w:hAnsi="Times New Roman" w:cs="Times New Roman"/>
+                <w:bCs/>
+                <w:sz w:val="24"/>
+                <w:szCs w:val="24"/>
+                <w:lang w:bidi="ar-TN"/>
+              </w:rPr>
+              <w:t xml:space="preserve"> et development </w:t>
+            </w:r>
+            <w:proofErr w:type="spellStart"/>
+            <w:r>
+              <w:rPr>
+                <w:rFonts w:ascii="Times New Roman" w:hAnsi="Times New Roman" w:cs="Times New Roman"/>
+                <w:bCs/>
+                <w:sz w:val="24"/>
+                <w:szCs w:val="24"/>
+                <w:lang w:bidi="ar-TN"/>
+              </w:rPr>
+              <w:t>une</w:t>
+            </w:r>
+            <w:proofErr w:type="spellEnd"/>
+            <w:r>
+              <w:rPr>
+                <w:rFonts w:ascii="Times New Roman" w:hAnsi="Times New Roman" w:cs="Times New Roman"/>
+                <w:bCs/>
+                <w:sz w:val="24"/>
+                <w:szCs w:val="24"/>
+                <w:lang w:bidi="ar-TN"/>
+              </w:rPr>
+              <w:t xml:space="preserve"> application pour </w:t>
+            </w:r>
+            <w:proofErr w:type="spellStart"/>
+            <w:r>
+              <w:rPr>
+                <w:rFonts w:ascii="Times New Roman" w:hAnsi="Times New Roman" w:cs="Times New Roman"/>
+                <w:bCs/>
+                <w:sz w:val="24"/>
+                <w:szCs w:val="24"/>
+                <w:lang w:bidi="ar-TN"/>
+              </w:rPr>
+              <w:t>gérer</w:t>
+            </w:r>
+            <w:proofErr w:type="spellEnd"/>
+            <w:r>
+              <w:rPr>
+                <w:rFonts w:ascii="Times New Roman" w:hAnsi="Times New Roman" w:cs="Times New Roman"/>
+                <w:bCs/>
+                <w:sz w:val="24"/>
+                <w:szCs w:val="24"/>
+                <w:lang w:bidi="ar-TN"/>
+              </w:rPr>
+              <w:t xml:space="preserve"> les affaires </w:t>
+            </w:r>
+            <w:proofErr w:type="spellStart"/>
+            <w:r>
+              <w:rPr>
+                <w:rFonts w:ascii="Times New Roman" w:hAnsi="Times New Roman" w:cs="Times New Roman"/>
+                <w:bCs/>
+                <w:sz w:val="24"/>
+                <w:szCs w:val="24"/>
+                <w:lang w:bidi="ar-TN"/>
+              </w:rPr>
+              <w:t>dans</w:t>
+            </w:r>
+            <w:proofErr w:type="spellEnd"/>
+            <w:r>
+              <w:rPr>
+                <w:rFonts w:ascii="Times New Roman" w:hAnsi="Times New Roman" w:cs="Times New Roman"/>
+                <w:bCs/>
+                <w:sz w:val="24"/>
+                <w:szCs w:val="24"/>
+                <w:lang w:bidi="ar-TN"/>
+              </w:rPr>
+              <w:t xml:space="preserve"> </w:t>
+            </w:r>
+            <w:r>
+              <w:rPr>
+                <w:rFonts w:ascii="Times New Roman" w:hAnsi="Times New Roman" w:cs="Times New Roman"/>
+                <w:bCs/>
+                <w:sz w:val="24"/>
+                <w:szCs w:val="24"/>
+                <w:lang w:val="fr-FR" w:bidi="ar-TN"/>
+              </w:rPr>
+              <w:t>le département criminel</w:t>
+            </w:r>
+            <w:r>
+              <w:rPr>
+                <w:rFonts w:ascii="Times New Roman" w:hAnsi="Times New Roman" w:cs="Times New Roman"/>
+                <w:sz w:val="24"/>
+                <w:szCs w:val="24"/>
+                <w:shd w:val="clear" w:color="auto" w:fill="FFFFFF"/>
+              </w:rPr>
+              <w:t>.</w:t>
+            </w:r>
+          </w:p>
+        </w:tc>
+      </w:tr>
+      <w:tr>
+        <w:tc>
+          <w:tcPr>
+            <w:cnfStyle w:val="001000000000" w:firstRow="0" w:lastRow="0" w:firstColumn="1" w:lastColumn="0" w:oddVBand="0" w:evenVBand="0" w:oddHBand="0" w:evenHBand="0" w:firstRowFirstColumn="0" w:firstRowLastColumn="0" w:lastRowFirstColumn="0" w:lastRowLastColumn="0"/>
+            <w:tcW w:w="0" w:type="auto"/>
+            <w:tcBorders>
+              <w:top w:val="single" w:sz="8" w:space="0" w:color="5B9BD5" w:themeColor="accent1"/>
+              <w:bottom w:val="single" w:sz="8" w:space="0" w:color="5B9BD5" w:themeColor="accent1"/>
+              <w:right w:val="single" w:sz="2" w:space="0" w:color="5B9BD5" w:themeColor="accent1"/>
+            </w:tcBorders>
+          </w:tcPr>
+          <w:p>
+            <w:pPr>
+              <w:pStyle w:val="Sansinterligne"/>
+              <w:rPr>
+                <w:rFonts w:ascii="Times New Roman" w:hAnsi="Times New Roman" w:cs="Times New Roman"/>
+                <w:sz w:val="24"/>
+                <w:szCs w:val="24"/>
+              </w:rPr>
+            </w:pPr>
+            <w:r>
+              <w:rPr>
+                <w:rFonts w:ascii="Times New Roman" w:hAnsi="Times New Roman" w:cs="Times New Roman"/>
+                <w:sz w:val="24"/>
+                <w:szCs w:val="24"/>
+              </w:rPr>
+              <w:t>Explication</w:t>
+            </w:r>
+            <w:r>
+              <w:rPr>
+                <w:rFonts w:ascii="Times New Roman" w:hAnsi="Times New Roman" w:cs="Times New Roman"/>
+                <w:sz w:val="24"/>
+                <w:szCs w:val="24"/>
+              </w:rPr>
+              <w:t xml:space="preserve"> du </w:t>
+            </w:r>
+            <w:proofErr w:type="spellStart"/>
+            <w:r>
+              <w:rPr>
+                <w:rFonts w:ascii="Times New Roman" w:hAnsi="Times New Roman" w:cs="Times New Roman"/>
+                <w:sz w:val="24"/>
+                <w:szCs w:val="24"/>
+              </w:rPr>
+              <w:t>projet</w:t>
+            </w:r>
+            <w:proofErr w:type="spellEnd"/>
+            <w:r>
+              <w:rPr>
+                <w:rFonts w:ascii="Times New Roman" w:hAnsi="Times New Roman" w:cs="Times New Roman"/>
+                <w:sz w:val="24"/>
+                <w:szCs w:val="24"/>
+              </w:rPr>
+              <w:t> </w:t>
+            </w:r>
+          </w:p>
+        </w:tc>
+        <w:tc>
+          <w:tcPr>
+            <w:tcW w:w="0" w:type="auto"/>
+            <w:tcBorders>
+              <w:top w:val="single" w:sz="8" w:space="0" w:color="5B9BD5" w:themeColor="accent1"/>
+              <w:left w:val="single" w:sz="2" w:space="0" w:color="5B9BD5" w:themeColor="accent1"/>
+              <w:bottom w:val="single" w:sz="8" w:space="0" w:color="5B9BD5" w:themeColor="accent1"/>
+            </w:tcBorders>
+          </w:tcPr>
+          <w:p>
+            <w:pPr>
+              <w:pStyle w:val="Sansinterligne"/>
+              <w:cnfStyle w:val="000000000000" w:firstRow="0" w:lastRow="0" w:firstColumn="0" w:lastColumn="0" w:oddVBand="0" w:evenVBand="0" w:oddHBand="0" w:evenHBand="0" w:firstRowFirstColumn="0" w:firstRowLastColumn="0" w:lastRowFirstColumn="0" w:lastRowLastColumn="0"/>
+              <w:rPr>
+                <w:rFonts w:ascii="Times New Roman" w:hAnsi="Times New Roman" w:cs="Times New Roman"/>
+                <w:sz w:val="24"/>
+                <w:szCs w:val="24"/>
+              </w:rPr>
+            </w:pPr>
+            <w:proofErr w:type="spellStart"/>
+            <w:r>
+              <w:rPr>
+                <w:rFonts w:ascii="Times New Roman" w:hAnsi="Times New Roman" w:cs="Times New Roman"/>
+                <w:sz w:val="24"/>
+                <w:szCs w:val="24"/>
+              </w:rPr>
+              <w:t>Trouver</w:t>
+            </w:r>
+            <w:proofErr w:type="spellEnd"/>
+            <w:r>
+              <w:rPr>
+                <w:rFonts w:ascii="Times New Roman" w:hAnsi="Times New Roman" w:cs="Times New Roman"/>
+                <w:sz w:val="24"/>
+                <w:szCs w:val="24"/>
+              </w:rPr>
+              <w:t xml:space="preserve"> et </w:t>
+            </w:r>
+            <w:proofErr w:type="spellStart"/>
+            <w:r>
+              <w:rPr>
+                <w:rFonts w:ascii="Times New Roman" w:hAnsi="Times New Roman" w:cs="Times New Roman"/>
+                <w:sz w:val="24"/>
+                <w:szCs w:val="24"/>
+              </w:rPr>
+              <w:t>analyser</w:t>
+            </w:r>
+            <w:proofErr w:type="spellEnd"/>
+            <w:r>
+              <w:rPr>
+                <w:rFonts w:ascii="Times New Roman" w:hAnsi="Times New Roman" w:cs="Times New Roman"/>
+                <w:sz w:val="24"/>
+                <w:szCs w:val="24"/>
+              </w:rPr>
+              <w:t xml:space="preserve"> des </w:t>
+            </w:r>
+            <w:proofErr w:type="spellStart"/>
+            <w:r>
+              <w:rPr>
+                <w:rFonts w:ascii="Times New Roman" w:hAnsi="Times New Roman" w:cs="Times New Roman"/>
+                <w:sz w:val="24"/>
+                <w:szCs w:val="24"/>
+              </w:rPr>
+              <w:t>logiciel</w:t>
+            </w:r>
+            <w:r>
+              <w:rPr>
+                <w:rFonts w:ascii="Times New Roman" w:hAnsi="Times New Roman" w:cs="Times New Roman"/>
+                <w:sz w:val="24"/>
+                <w:szCs w:val="24"/>
+              </w:rPr>
+              <w:t>s</w:t>
+            </w:r>
+            <w:proofErr w:type="spellEnd"/>
+            <w:r>
+              <w:rPr>
+                <w:rFonts w:ascii="Times New Roman" w:hAnsi="Times New Roman" w:cs="Times New Roman"/>
+                <w:sz w:val="24"/>
+                <w:szCs w:val="24"/>
+              </w:rPr>
+              <w:t xml:space="preserve"> Open Source </w:t>
+            </w:r>
+            <w:proofErr w:type="spellStart"/>
+            <w:r>
+              <w:rPr>
+                <w:rFonts w:ascii="Times New Roman" w:hAnsi="Times New Roman" w:cs="Times New Roman"/>
+                <w:sz w:val="24"/>
+                <w:szCs w:val="24"/>
+              </w:rPr>
+              <w:t>concernent</w:t>
+            </w:r>
+            <w:proofErr w:type="spellEnd"/>
+            <w:r>
+              <w:rPr>
+                <w:rFonts w:ascii="Times New Roman" w:hAnsi="Times New Roman" w:cs="Times New Roman"/>
+                <w:sz w:val="24"/>
+                <w:szCs w:val="24"/>
+              </w:rPr>
+              <w:t xml:space="preserve"> sur la reconnaissance facial et </w:t>
+            </w:r>
+            <w:proofErr w:type="spellStart"/>
+            <w:r>
+              <w:rPr>
+                <w:rFonts w:ascii="Times New Roman" w:hAnsi="Times New Roman" w:cs="Times New Roman"/>
+                <w:sz w:val="24"/>
+                <w:szCs w:val="24"/>
+              </w:rPr>
+              <w:t>d’emprunte</w:t>
+            </w:r>
+            <w:proofErr w:type="spellEnd"/>
+            <w:r>
+              <w:rPr>
+                <w:rFonts w:ascii="Times New Roman" w:hAnsi="Times New Roman" w:cs="Times New Roman"/>
+                <w:sz w:val="24"/>
+                <w:szCs w:val="24"/>
+              </w:rPr>
+              <w:t xml:space="preserve"> digital.</w:t>
+            </w:r>
+          </w:p>
+          <w:p>
+            <w:pPr>
+              <w:pStyle w:val="Sansinterligne"/>
+              <w:cnfStyle w:val="000000000000" w:firstRow="0" w:lastRow="0" w:firstColumn="0" w:lastColumn="0" w:oddVBand="0" w:evenVBand="0" w:oddHBand="0" w:evenHBand="0" w:firstRowFirstColumn="0" w:firstRowLastColumn="0" w:lastRowFirstColumn="0" w:lastRowLastColumn="0"/>
+              <w:rPr>
+                <w:rFonts w:ascii="Times New Roman" w:hAnsi="Times New Roman" w:cs="Times New Roman"/>
+                <w:sz w:val="24"/>
+                <w:szCs w:val="24"/>
+              </w:rPr>
+            </w:pPr>
+            <w:r>
+              <w:rPr>
+                <w:rFonts w:ascii="Times New Roman" w:hAnsi="Times New Roman" w:cs="Times New Roman"/>
+                <w:sz w:val="24"/>
+                <w:szCs w:val="24"/>
+              </w:rPr>
+              <w:t xml:space="preserve">Faire la conception et le </w:t>
+            </w:r>
+            <w:proofErr w:type="spellStart"/>
+            <w:r>
+              <w:rPr>
+                <w:rFonts w:ascii="Times New Roman" w:hAnsi="Times New Roman" w:cs="Times New Roman"/>
+                <w:sz w:val="24"/>
+                <w:szCs w:val="24"/>
+                <w:shd w:val="clear" w:color="auto" w:fill="FFFFFF"/>
+              </w:rPr>
+              <w:t>développement</w:t>
+            </w:r>
+            <w:proofErr w:type="spellEnd"/>
+            <w:r>
+              <w:rPr>
+                <w:rFonts w:ascii="Times New Roman" w:hAnsi="Times New Roman" w:cs="Times New Roman"/>
+                <w:sz w:val="24"/>
+                <w:szCs w:val="24"/>
+                <w:shd w:val="clear" w:color="auto" w:fill="FFFFFF"/>
+              </w:rPr>
+              <w:t xml:space="preserve"> </w:t>
+            </w:r>
+            <w:proofErr w:type="spellStart"/>
+            <w:r>
+              <w:rPr>
+                <w:rFonts w:ascii="Times New Roman" w:hAnsi="Times New Roman" w:cs="Times New Roman"/>
+                <w:sz w:val="24"/>
+                <w:szCs w:val="24"/>
+                <w:shd w:val="clear" w:color="auto" w:fill="FFFFFF"/>
+              </w:rPr>
+              <w:t>d’une</w:t>
+            </w:r>
+            <w:proofErr w:type="spellEnd"/>
+            <w:r>
+              <w:rPr>
+                <w:rFonts w:ascii="Times New Roman" w:hAnsi="Times New Roman" w:cs="Times New Roman"/>
+                <w:sz w:val="24"/>
+                <w:szCs w:val="24"/>
+                <w:shd w:val="clear" w:color="auto" w:fill="FFFFFF"/>
+              </w:rPr>
+              <w:t xml:space="preserve"> application qui </w:t>
+            </w:r>
+            <w:proofErr w:type="spellStart"/>
+            <w:r>
+              <w:rPr>
+                <w:rFonts w:ascii="Times New Roman" w:hAnsi="Times New Roman" w:cs="Times New Roman"/>
+                <w:sz w:val="24"/>
+                <w:szCs w:val="24"/>
+                <w:shd w:val="clear" w:color="auto" w:fill="FFFFFF"/>
+              </w:rPr>
+              <w:t>gére</w:t>
+            </w:r>
+            <w:proofErr w:type="spellEnd"/>
+            <w:r>
+              <w:rPr>
+                <w:rFonts w:ascii="Times New Roman" w:hAnsi="Times New Roman" w:cs="Times New Roman"/>
+                <w:sz w:val="24"/>
+                <w:szCs w:val="24"/>
+                <w:shd w:val="clear" w:color="auto" w:fill="FFFFFF"/>
+              </w:rPr>
+              <w:t xml:space="preserve"> les affaires </w:t>
+            </w:r>
+            <w:proofErr w:type="spellStart"/>
+            <w:r>
+              <w:rPr>
+                <w:rFonts w:ascii="Times New Roman" w:hAnsi="Times New Roman" w:cs="Times New Roman"/>
+                <w:sz w:val="24"/>
+                <w:szCs w:val="24"/>
+                <w:shd w:val="clear" w:color="auto" w:fill="FFFFFF"/>
+              </w:rPr>
+              <w:t>dans</w:t>
+            </w:r>
+            <w:proofErr w:type="spellEnd"/>
+            <w:r>
+              <w:rPr>
+                <w:rFonts w:ascii="Times New Roman" w:hAnsi="Times New Roman" w:cs="Times New Roman"/>
+                <w:sz w:val="24"/>
+                <w:szCs w:val="24"/>
+                <w:shd w:val="clear" w:color="auto" w:fill="FFFFFF"/>
+              </w:rPr>
+              <w:t xml:space="preserve"> le </w:t>
+            </w:r>
+            <w:proofErr w:type="spellStart"/>
+            <w:r>
+              <w:rPr>
+                <w:rFonts w:ascii="Times New Roman" w:hAnsi="Times New Roman" w:cs="Times New Roman"/>
+                <w:sz w:val="24"/>
+                <w:szCs w:val="24"/>
+                <w:shd w:val="clear" w:color="auto" w:fill="FFFFFF"/>
+              </w:rPr>
+              <w:t>département</w:t>
+            </w:r>
+            <w:proofErr w:type="spellEnd"/>
+            <w:r>
+              <w:rPr>
+                <w:rFonts w:ascii="Times New Roman" w:hAnsi="Times New Roman" w:cs="Times New Roman"/>
+                <w:sz w:val="24"/>
+                <w:szCs w:val="24"/>
+                <w:shd w:val="clear" w:color="auto" w:fill="FFFFFF"/>
+              </w:rPr>
+              <w:t xml:space="preserve"> criminal.</w:t>
+            </w:r>
+          </w:p>
+        </w:tc>
+      </w:tr>
+      <w:tr>
+        <w:trPr>
+          <w:cnfStyle w:val="000000100000" w:firstRow="0" w:lastRow="0" w:firstColumn="0" w:lastColumn="0" w:oddVBand="0" w:evenVBand="0" w:oddHBand="1" w:evenHBand="0" w:firstRowFirstColumn="0" w:firstRowLastColumn="0" w:lastRowFirstColumn="0" w:lastRowLastColumn="0"/>
+        </w:trPr>
+        <w:tc>
+          <w:tcPr>
+            <w:cnfStyle w:val="001000000000" w:firstRow="0" w:lastRow="0" w:firstColumn="1" w:lastColumn="0" w:oddVBand="0" w:evenVBand="0" w:oddHBand="0" w:evenHBand="0" w:firstRowFirstColumn="0" w:firstRowLastColumn="0" w:lastRowFirstColumn="0" w:lastRowLastColumn="0"/>
+            <w:tcW w:w="0" w:type="auto"/>
+            <w:tcBorders>
+              <w:right w:val="single" w:sz="2" w:space="0" w:color="5B9BD5" w:themeColor="accent1"/>
+            </w:tcBorders>
+          </w:tcPr>
+          <w:p>
+            <w:pPr>
+              <w:pStyle w:val="Sansinterligne"/>
+              <w:rPr>
+                <w:rFonts w:ascii="Times New Roman" w:hAnsi="Times New Roman" w:cs="Times New Roman"/>
+                <w:sz w:val="24"/>
+                <w:szCs w:val="24"/>
+              </w:rPr>
+            </w:pPr>
+            <w:r>
+              <w:rPr>
+                <w:rFonts w:ascii="Times New Roman" w:hAnsi="Times New Roman" w:cs="Times New Roman"/>
+                <w:sz w:val="24"/>
+                <w:szCs w:val="24"/>
+              </w:rPr>
+              <w:t xml:space="preserve">Les </w:t>
+            </w:r>
+            <w:proofErr w:type="spellStart"/>
+            <w:r>
+              <w:rPr>
+                <w:rFonts w:ascii="Times New Roman" w:hAnsi="Times New Roman" w:cs="Times New Roman"/>
+                <w:sz w:val="24"/>
+                <w:szCs w:val="24"/>
+              </w:rPr>
+              <w:t>caractéristiques</w:t>
+            </w:r>
+            <w:proofErr w:type="spellEnd"/>
+            <w:r>
+              <w:rPr>
+                <w:rFonts w:ascii="Times New Roman" w:hAnsi="Times New Roman" w:cs="Times New Roman"/>
+                <w:sz w:val="24"/>
+                <w:szCs w:val="24"/>
+              </w:rPr>
+              <w:t xml:space="preserve"> </w:t>
+            </w:r>
+            <w:proofErr w:type="spellStart"/>
+            <w:r>
+              <w:rPr>
+                <w:rFonts w:ascii="Times New Roman" w:hAnsi="Times New Roman" w:cs="Times New Roman"/>
+                <w:sz w:val="24"/>
+                <w:szCs w:val="24"/>
+              </w:rPr>
+              <w:t>essentielles</w:t>
+            </w:r>
+            <w:proofErr w:type="spellEnd"/>
+            <w:r>
+              <w:rPr>
+                <w:rFonts w:ascii="Times New Roman" w:hAnsi="Times New Roman" w:cs="Times New Roman"/>
+                <w:sz w:val="24"/>
+                <w:szCs w:val="24"/>
+                <w:lang w:bidi="ar-TN"/>
+              </w:rPr>
+              <w:t> </w:t>
+            </w:r>
+          </w:p>
+        </w:tc>
+        <w:tc>
+          <w:tcPr>
+            <w:tcW w:w="0" w:type="auto"/>
+            <w:tcBorders>
+              <w:left w:val="single" w:sz="2" w:space="0" w:color="5B9BD5" w:themeColor="accent1"/>
+            </w:tcBorders>
+          </w:tcPr>
+          <w:p>
+            <w:pPr>
+              <w:spacing w:line="360" w:lineRule="auto"/>
+              <w:jc w:val="both"/>
+              <w:cnfStyle w:val="000000100000" w:firstRow="0" w:lastRow="0" w:firstColumn="0" w:lastColumn="0" w:oddVBand="0" w:evenVBand="0" w:oddHBand="1" w:evenHBand="0" w:firstRowFirstColumn="0" w:firstRowLastColumn="0" w:lastRowFirstColumn="0" w:lastRowLastColumn="0"/>
+              <w:rPr>
+                <w:rFonts w:ascii="Times New Roman" w:hAnsi="Times New Roman" w:cs="Times New Roman"/>
+                <w:sz w:val="24"/>
+                <w:szCs w:val="24"/>
+                <w:lang w:val="fr-FR" w:bidi="ar-TN"/>
+              </w:rPr>
+            </w:pPr>
+            <w:r>
+              <w:rPr>
+                <w:rFonts w:ascii="Times New Roman" w:hAnsi="Times New Roman" w:cs="Times New Roman"/>
+                <w:sz w:val="24"/>
+                <w:szCs w:val="24"/>
+                <w:lang w:val="fr-FR" w:bidi="ar-TN"/>
+              </w:rPr>
+              <w:t>Notre application doit satisfaire les caractéristiques suivantes :</w:t>
+            </w:r>
+          </w:p>
+          <w:p>
+            <w:pPr>
+              <w:pStyle w:val="Paragraphedeliste"/>
+              <w:numPr>
+                <w:ilvl w:val="0"/>
+                <w:numId w:val="4"/>
+              </w:numPr>
+              <w:autoSpaceDE w:val="0"/>
+              <w:autoSpaceDN w:val="0"/>
+              <w:adjustRightInd w:val="0"/>
+              <w:spacing w:line="360" w:lineRule="auto"/>
+              <w:jc w:val="both"/>
+              <w:cnfStyle w:val="000000100000" w:firstRow="0" w:lastRow="0" w:firstColumn="0" w:lastColumn="0" w:oddVBand="0" w:evenVBand="0" w:oddHBand="1" w:evenHBand="0" w:firstRowFirstColumn="0" w:firstRowLastColumn="0" w:lastRowFirstColumn="0" w:lastRowLastColumn="0"/>
+              <w:rPr>
+                <w:rFonts w:ascii="Times New Roman" w:hAnsi="Times New Roman" w:cs="Times New Roman"/>
+                <w:sz w:val="24"/>
+                <w:szCs w:val="24"/>
+                <w:lang w:val="fr-FR" w:bidi="ar-TN"/>
+              </w:rPr>
+            </w:pPr>
+            <w:r>
+              <w:rPr>
+                <w:rFonts w:ascii="Times New Roman" w:hAnsi="Times New Roman" w:cs="Times New Roman"/>
+                <w:sz w:val="24"/>
+                <w:szCs w:val="24"/>
+                <w:lang w:val="fr-FR" w:bidi="ar-TN"/>
+              </w:rPr>
+              <w:t>Nous devons tout d’abord satisfaire les différents besoins de l’utilisateur final de l’application.</w:t>
+            </w:r>
+          </w:p>
+          <w:p>
+            <w:pPr>
+              <w:pStyle w:val="Paragraphedeliste"/>
+              <w:numPr>
+                <w:ilvl w:val="0"/>
+                <w:numId w:val="4"/>
+              </w:numPr>
+              <w:autoSpaceDE w:val="0"/>
+              <w:autoSpaceDN w:val="0"/>
+              <w:adjustRightInd w:val="0"/>
+              <w:spacing w:line="360" w:lineRule="auto"/>
+              <w:jc w:val="both"/>
+              <w:cnfStyle w:val="000000100000" w:firstRow="0" w:lastRow="0" w:firstColumn="0" w:lastColumn="0" w:oddVBand="0" w:evenVBand="0" w:oddHBand="1" w:evenHBand="0" w:firstRowFirstColumn="0" w:firstRowLastColumn="0" w:lastRowFirstColumn="0" w:lastRowLastColumn="0"/>
+              <w:rPr>
+                <w:rFonts w:cs="Times New Roman"/>
+                <w:sz w:val="24"/>
+                <w:szCs w:val="24"/>
+                <w:lang w:val="fr-FR" w:bidi="ar-TN"/>
+              </w:rPr>
+            </w:pPr>
+            <w:r>
+              <w:rPr>
+                <w:rFonts w:ascii="Times New Roman" w:hAnsi="Times New Roman" w:cs="Times New Roman"/>
+                <w:sz w:val="24"/>
+                <w:szCs w:val="24"/>
+                <w:lang w:val="fr-FR" w:bidi="ar-TN"/>
+              </w:rPr>
+              <w:lastRenderedPageBreak/>
+              <w:t>Une application facile à manipuler vu que nos usagers ne peuvent pas utiliser les nouvelles technologies.</w:t>
+            </w:r>
+          </w:p>
+        </w:tc>
+      </w:tr>
+      <w:tr>
+        <w:trPr>
+          <w:trHeight w:val="591"/>
+        </w:trPr>
+        <w:tc>
+          <w:tcPr>
+            <w:cnfStyle w:val="001000000000" w:firstRow="0" w:lastRow="0" w:firstColumn="1" w:lastColumn="0" w:oddVBand="0" w:evenVBand="0" w:oddHBand="0" w:evenHBand="0" w:firstRowFirstColumn="0" w:firstRowLastColumn="0" w:lastRowFirstColumn="0" w:lastRowLastColumn="0"/>
+            <w:tcW w:w="0" w:type="auto"/>
+            <w:gridSpan w:val="2"/>
+            <w:shd w:val="clear" w:color="auto" w:fill="5B9BD5" w:themeFill="accent1"/>
+          </w:tcPr>
+          <w:p>
+            <w:pPr>
+              <w:pStyle w:val="Sansinterligne"/>
+              <w:rPr>
+                <w:rFonts w:ascii="Times New Roman" w:hAnsi="Times New Roman" w:cs="Times New Roman"/>
+                <w:color w:val="FFFFFF" w:themeColor="background1"/>
+                <w:sz w:val="24"/>
+                <w:szCs w:val="24"/>
+                <w:lang w:bidi="ar-TN"/>
+              </w:rPr>
+            </w:pPr>
+            <w:bookmarkStart w:id="6" w:name="_Toc293867241"/>
+            <w:r>
+              <w:rPr>
+                <w:rFonts w:ascii="Times New Roman" w:hAnsi="Times New Roman" w:cs="Times New Roman"/>
+                <w:color w:val="FFFFFF" w:themeColor="background1"/>
+                <w:sz w:val="24"/>
+                <w:szCs w:val="24"/>
+              </w:rPr>
+              <w:lastRenderedPageBreak/>
+              <w:t xml:space="preserve">Les </w:t>
+            </w:r>
+            <w:proofErr w:type="spellStart"/>
+            <w:r>
+              <w:rPr>
+                <w:rFonts w:ascii="Times New Roman" w:hAnsi="Times New Roman" w:cs="Times New Roman"/>
+                <w:color w:val="FFFFFF" w:themeColor="background1"/>
+                <w:sz w:val="24"/>
+                <w:szCs w:val="24"/>
+              </w:rPr>
+              <w:t>objectifs</w:t>
+            </w:r>
+            <w:proofErr w:type="spellEnd"/>
+            <w:r>
+              <w:rPr>
+                <w:rFonts w:ascii="Times New Roman" w:hAnsi="Times New Roman" w:cs="Times New Roman"/>
+                <w:color w:val="FFFFFF" w:themeColor="background1"/>
+                <w:sz w:val="24"/>
+                <w:szCs w:val="24"/>
+              </w:rPr>
+              <w:t xml:space="preserve"> du </w:t>
+            </w:r>
+            <w:proofErr w:type="spellStart"/>
+            <w:r>
+              <w:rPr>
+                <w:rFonts w:ascii="Times New Roman" w:hAnsi="Times New Roman" w:cs="Times New Roman"/>
+                <w:color w:val="FFFFFF" w:themeColor="background1"/>
                 <w:sz w:val="24"/>
                 <w:szCs w:val="24"/>
               </w:rPr>
@@ -9119,31 +9926,25 @@
                 <w:szCs w:val="24"/>
               </w:rPr>
             </w:pPr>
+            <w:proofErr w:type="spellStart"/>
             <w:r>
               <w:rPr>
                 <w:rFonts w:ascii="Times New Roman" w:hAnsi="Times New Roman" w:cs="Times New Roman"/>
                 <w:sz w:val="24"/>
                 <w:szCs w:val="24"/>
-              </w:rPr>
-              <w:t xml:space="preserve">Nom du </w:t>
-            </w:r>
-            <w:proofErr w:type="spellStart"/>
+                <w:lang w:bidi="ar-TN"/>
+              </w:rPr>
+              <w:t>Objectif</w:t>
+            </w:r>
+            <w:proofErr w:type="spellEnd"/>
             <w:r>
               <w:rPr>
                 <w:rFonts w:ascii="Times New Roman" w:hAnsi="Times New Roman" w:cs="Times New Roman"/>
                 <w:sz w:val="24"/>
                 <w:szCs w:val="24"/>
-              </w:rPr>
-              <w:t>projet</w:t>
-            </w:r>
-            <w:proofErr w:type="spellEnd"/>
-            <w:r>
-              <w:rPr>
-                <w:rFonts w:ascii="Times New Roman" w:hAnsi="Times New Roman" w:cs="Times New Roman"/>
-                <w:sz w:val="24"/>
-                <w:szCs w:val="24"/>
-              </w:rPr>
-              <w:t> </w:t>
+                <w:lang w:bidi="ar-TN"/>
+              </w:rPr>
+              <w:t xml:space="preserve"> technique </w:t>
             </w:r>
           </w:p>
         </w:tc>
@@ -9157,532 +9958,84 @@
           <w:p>
             <w:pPr>
               <w:pStyle w:val="Sansinterligne"/>
+              <w:numPr>
+                <w:ilvl w:val="0"/>
+                <w:numId w:val="33"/>
+              </w:numPr>
               <w:cnfStyle w:val="000000100000" w:firstRow="0" w:lastRow="0" w:firstColumn="0" w:lastColumn="0" w:oddVBand="0" w:evenVBand="0" w:oddHBand="1" w:evenHBand="0" w:firstRowFirstColumn="0" w:firstRowLastColumn="0" w:lastRowFirstColumn="0" w:lastRowLastColumn="0"/>
               <w:rPr>
-                <w:rFonts w:ascii="Times New Roman" w:hAnsi="Times New Roman" w:cs="Times New Roman"/>
-                <w:bCs/>
-                <w:sz w:val="24"/>
-                <w:szCs w:val="24"/>
-                <w:lang w:bidi="ar-TN"/>
-              </w:rPr>
-            </w:pPr>
-            <w:proofErr w:type="spellStart"/>
-            <w:r>
-              <w:rPr>
-                <w:rFonts w:ascii="Times New Roman" w:hAnsi="Times New Roman" w:cs="Times New Roman"/>
-                <w:bCs/>
-                <w:sz w:val="24"/>
-                <w:szCs w:val="24"/>
-                <w:lang w:bidi="ar-TN"/>
-              </w:rPr>
-              <w:t>Recherche</w:t>
-            </w:r>
-            <w:proofErr w:type="spellEnd"/>
-            <w:r>
-              <w:rPr>
-                <w:rFonts w:ascii="Times New Roman" w:hAnsi="Times New Roman" w:cs="Times New Roman"/>
-                <w:bCs/>
-                <w:sz w:val="24"/>
-                <w:szCs w:val="24"/>
-                <w:lang w:bidi="ar-TN"/>
-              </w:rPr>
-              <w:t xml:space="preserve"> sur les </w:t>
-            </w:r>
-            <w:proofErr w:type="spellStart"/>
-            <w:r>
-              <w:rPr>
-                <w:rFonts w:ascii="Times New Roman" w:hAnsi="Times New Roman" w:cs="Times New Roman"/>
-                <w:bCs/>
-                <w:sz w:val="24"/>
-                <w:szCs w:val="24"/>
-                <w:lang w:bidi="ar-TN"/>
-              </w:rPr>
-              <w:t>logiciel</w:t>
-            </w:r>
-            <w:r>
-              <w:rPr>
-                <w:rFonts w:ascii="Times New Roman" w:hAnsi="Times New Roman" w:cs="Times New Roman"/>
-                <w:bCs/>
-                <w:sz w:val="24"/>
-                <w:szCs w:val="24"/>
-                <w:lang w:bidi="ar-TN"/>
-              </w:rPr>
-              <w:t>s</w:t>
-            </w:r>
-            <w:proofErr w:type="spellEnd"/>
-            <w:r>
-              <w:rPr>
-                <w:rFonts w:ascii="Times New Roman" w:hAnsi="Times New Roman" w:cs="Times New Roman"/>
-                <w:bCs/>
-                <w:sz w:val="24"/>
-                <w:szCs w:val="24"/>
-                <w:lang w:bidi="ar-TN"/>
-              </w:rPr>
-              <w:t xml:space="preserve"> open source </w:t>
-            </w:r>
-            <w:proofErr w:type="spellStart"/>
-            <w:r>
-              <w:rPr>
-                <w:rFonts w:ascii="Times New Roman" w:hAnsi="Times New Roman" w:cs="Times New Roman"/>
-                <w:bCs/>
-                <w:sz w:val="24"/>
-                <w:szCs w:val="24"/>
-                <w:lang w:bidi="ar-TN"/>
-              </w:rPr>
-              <w:t>dans</w:t>
-            </w:r>
-            <w:proofErr w:type="spellEnd"/>
-            <w:r>
-              <w:rPr>
-                <w:rFonts w:ascii="Times New Roman" w:hAnsi="Times New Roman" w:cs="Times New Roman"/>
-                <w:bCs/>
-                <w:sz w:val="24"/>
-                <w:szCs w:val="24"/>
-                <w:lang w:bidi="ar-TN"/>
-              </w:rPr>
-              <w:t xml:space="preserve"> le </w:t>
-            </w:r>
-            <w:proofErr w:type="spellStart"/>
-            <w:r>
-              <w:rPr>
-                <w:rFonts w:ascii="Times New Roman" w:hAnsi="Times New Roman" w:cs="Times New Roman"/>
-                <w:bCs/>
-                <w:sz w:val="24"/>
-                <w:szCs w:val="24"/>
-                <w:lang w:bidi="ar-TN"/>
-              </w:rPr>
-              <w:t>domaine</w:t>
-            </w:r>
-            <w:proofErr w:type="spellEnd"/>
-            <w:r>
-              <w:rPr>
-                <w:rFonts w:ascii="Times New Roman" w:hAnsi="Times New Roman" w:cs="Times New Roman"/>
-                <w:bCs/>
-                <w:sz w:val="24"/>
-                <w:szCs w:val="24"/>
-                <w:lang w:bidi="ar-TN"/>
-              </w:rPr>
-              <w:t xml:space="preserve"> de la </w:t>
-            </w:r>
-            <w:proofErr w:type="spellStart"/>
-            <w:r>
-              <w:rPr>
-                <w:rFonts w:ascii="Times New Roman" w:hAnsi="Times New Roman" w:cs="Times New Roman"/>
-                <w:bCs/>
-                <w:sz w:val="24"/>
-                <w:szCs w:val="24"/>
-                <w:lang w:bidi="ar-TN"/>
-              </w:rPr>
-              <w:t>sécurité</w:t>
-            </w:r>
-            <w:proofErr w:type="spellEnd"/>
-            <w:r>
-              <w:rPr>
-                <w:rFonts w:ascii="Times New Roman" w:hAnsi="Times New Roman" w:cs="Times New Roman"/>
-                <w:bCs/>
-                <w:sz w:val="24"/>
-                <w:szCs w:val="24"/>
-                <w:lang w:bidi="ar-TN"/>
-              </w:rPr>
-              <w:t xml:space="preserve"> et de justice</w:t>
-            </w:r>
-            <w:r>
-              <w:rPr>
-                <w:rFonts w:ascii="Times New Roman" w:hAnsi="Times New Roman" w:cs="Times New Roman"/>
-                <w:bCs/>
-                <w:sz w:val="24"/>
-                <w:szCs w:val="24"/>
-                <w:lang w:bidi="ar-TN"/>
-              </w:rPr>
-              <w:t xml:space="preserve"> et development </w:t>
-            </w:r>
-            <w:proofErr w:type="spellStart"/>
-            <w:r>
-              <w:rPr>
-                <w:rFonts w:ascii="Times New Roman" w:hAnsi="Times New Roman" w:cs="Times New Roman"/>
-                <w:bCs/>
-                <w:sz w:val="24"/>
-                <w:szCs w:val="24"/>
-                <w:lang w:bidi="ar-TN"/>
-              </w:rPr>
-              <w:t>une</w:t>
-            </w:r>
-            <w:proofErr w:type="spellEnd"/>
-            <w:r>
-              <w:rPr>
-                <w:rFonts w:ascii="Times New Roman" w:hAnsi="Times New Roman" w:cs="Times New Roman"/>
-                <w:bCs/>
-                <w:sz w:val="24"/>
-                <w:szCs w:val="24"/>
-                <w:lang w:bidi="ar-TN"/>
-              </w:rPr>
-              <w:t xml:space="preserve"> application pour </w:t>
-            </w:r>
-            <w:proofErr w:type="spellStart"/>
-            <w:r>
-              <w:rPr>
-                <w:rFonts w:ascii="Times New Roman" w:hAnsi="Times New Roman" w:cs="Times New Roman"/>
-                <w:bCs/>
-                <w:sz w:val="24"/>
-                <w:szCs w:val="24"/>
-                <w:lang w:bidi="ar-TN"/>
-              </w:rPr>
-              <w:t>gérer</w:t>
-            </w:r>
-            <w:proofErr w:type="spellEnd"/>
-            <w:r>
-              <w:rPr>
-                <w:rFonts w:ascii="Times New Roman" w:hAnsi="Times New Roman" w:cs="Times New Roman"/>
-                <w:bCs/>
-                <w:sz w:val="24"/>
-                <w:szCs w:val="24"/>
-                <w:lang w:bidi="ar-TN"/>
-              </w:rPr>
-              <w:t xml:space="preserve"> les affaires </w:t>
-            </w:r>
-            <w:proofErr w:type="spellStart"/>
-            <w:r>
-              <w:rPr>
-                <w:rFonts w:ascii="Times New Roman" w:hAnsi="Times New Roman" w:cs="Times New Roman"/>
-                <w:bCs/>
-                <w:sz w:val="24"/>
-                <w:szCs w:val="24"/>
-                <w:lang w:bidi="ar-TN"/>
-              </w:rPr>
-              <w:t>dans</w:t>
-            </w:r>
-            <w:proofErr w:type="spellEnd"/>
-            <w:r>
-              <w:rPr>
-                <w:rFonts w:ascii="Times New Roman" w:hAnsi="Times New Roman" w:cs="Times New Roman"/>
-                <w:bCs/>
-                <w:sz w:val="24"/>
-                <w:szCs w:val="24"/>
-                <w:lang w:bidi="ar-TN"/>
-              </w:rPr>
-              <w:t xml:space="preserve"> </w:t>
-            </w:r>
-            <w:r>
-              <w:rPr>
-                <w:rFonts w:ascii="Times New Roman" w:hAnsi="Times New Roman" w:cs="Times New Roman"/>
-                <w:bCs/>
+                <w:rFonts w:cs="Times New Roman"/>
                 <w:sz w:val="24"/>
                 <w:szCs w:val="24"/>
                 <w:lang w:val="fr-FR" w:bidi="ar-TN"/>
               </w:rPr>
-              <w:t>le département criminel</w:t>
-            </w:r>
-            <w:r>
+            </w:pPr>
+            <w:r>
+              <w:rPr>
+                <w:rFonts w:cs="Times New Roman"/>
+                <w:sz w:val="24"/>
+                <w:szCs w:val="24"/>
+                <w:lang w:val="fr-FR" w:bidi="ar-TN"/>
+              </w:rPr>
+              <w:t>Chercher des logiciels open source concernent sur la reconnaissance faciale et emprunte digital et les intègre dans mon ordinateur et les teste après l’</w:t>
+            </w:r>
+            <w:proofErr w:type="spellStart"/>
+            <w:r>
+              <w:rPr>
+                <w:rFonts w:cs="Times New Roman"/>
+                <w:sz w:val="24"/>
+                <w:szCs w:val="24"/>
+                <w:lang w:val="fr-FR" w:bidi="ar-TN"/>
+              </w:rPr>
+              <w:t>integration</w:t>
+            </w:r>
+            <w:proofErr w:type="spellEnd"/>
+            <w:r>
+              <w:rPr>
+                <w:rFonts w:cs="Times New Roman"/>
+                <w:sz w:val="24"/>
+                <w:szCs w:val="24"/>
+                <w:lang w:val="fr-FR" w:bidi="ar-TN"/>
+              </w:rPr>
+              <w:t xml:space="preserve">. </w:t>
+            </w:r>
+          </w:p>
+          <w:p>
+            <w:pPr>
+              <w:pStyle w:val="Sansinterligne"/>
+              <w:numPr>
+                <w:ilvl w:val="0"/>
+                <w:numId w:val="33"/>
+              </w:numPr>
+              <w:cnfStyle w:val="000000100000" w:firstRow="0" w:lastRow="0" w:firstColumn="0" w:lastColumn="0" w:oddVBand="0" w:evenVBand="0" w:oddHBand="1" w:evenHBand="0" w:firstRowFirstColumn="0" w:firstRowLastColumn="0" w:lastRowFirstColumn="0" w:lastRowLastColumn="0"/>
               <w:rPr>
                 <w:rFonts w:ascii="Times New Roman" w:hAnsi="Times New Roman" w:cs="Times New Roman"/>
                 <w:sz w:val="24"/>
                 <w:szCs w:val="24"/>
-                <w:shd w:val="clear" w:color="auto" w:fill="FFFFFF"/>
-              </w:rPr>
-              <w:t>.</w:t>
+              </w:rPr>
+            </w:pPr>
+            <w:r>
+              <w:rPr>
+                <w:rFonts w:cs="Times New Roman"/>
+                <w:sz w:val="24"/>
+                <w:szCs w:val="24"/>
+                <w:lang w:val="fr-FR" w:bidi="ar-TN"/>
+              </w:rPr>
+              <w:t>Développer une applicat</w:t>
+            </w:r>
+            <w:r>
+              <w:rPr>
+                <w:rFonts w:cs="Times New Roman"/>
+                <w:sz w:val="24"/>
+                <w:szCs w:val="24"/>
+                <w:lang w:val="fr-FR" w:bidi="ar-TN"/>
+              </w:rPr>
+              <w:t>ion pour la gestion des affaires du département criminel.</w:t>
             </w:r>
           </w:p>
         </w:tc>
       </w:tr>
       <w:tr>
-        <w:tc>
-          <w:tcPr>
-            <w:cnfStyle w:val="001000000000" w:firstRow="0" w:lastRow="0" w:firstColumn="1" w:lastColumn="0" w:oddVBand="0" w:evenVBand="0" w:oddHBand="0" w:evenHBand="0" w:firstRowFirstColumn="0" w:firstRowLastColumn="0" w:lastRowFirstColumn="0" w:lastRowLastColumn="0"/>
-            <w:tcW w:w="0" w:type="auto"/>
-            <w:tcBorders>
-              <w:top w:val="single" w:sz="8" w:space="0" w:color="5B9BD5" w:themeColor="accent1"/>
-              <w:bottom w:val="single" w:sz="8" w:space="0" w:color="5B9BD5" w:themeColor="accent1"/>
-              <w:right w:val="single" w:sz="2" w:space="0" w:color="5B9BD5" w:themeColor="accent1"/>
-            </w:tcBorders>
-          </w:tcPr>
-          <w:p>
-            <w:pPr>
-              <w:pStyle w:val="Sansinterligne"/>
-              <w:rPr>
-                <w:rFonts w:ascii="Times New Roman" w:hAnsi="Times New Roman" w:cs="Times New Roman"/>
-                <w:sz w:val="24"/>
-                <w:szCs w:val="24"/>
-              </w:rPr>
-            </w:pPr>
-            <w:r>
-              <w:rPr>
-                <w:rFonts w:ascii="Times New Roman" w:hAnsi="Times New Roman" w:cs="Times New Roman"/>
-                <w:sz w:val="24"/>
-                <w:szCs w:val="24"/>
-              </w:rPr>
-              <w:t>Explication</w:t>
-            </w:r>
-            <w:r>
-              <w:rPr>
-                <w:rFonts w:ascii="Times New Roman" w:hAnsi="Times New Roman" w:cs="Times New Roman"/>
-                <w:sz w:val="24"/>
-                <w:szCs w:val="24"/>
-              </w:rPr>
-              <w:t xml:space="preserve"> du </w:t>
-            </w:r>
-            <w:proofErr w:type="spellStart"/>
-            <w:r>
-              <w:rPr>
-                <w:rFonts w:ascii="Times New Roman" w:hAnsi="Times New Roman" w:cs="Times New Roman"/>
-                <w:sz w:val="24"/>
-                <w:szCs w:val="24"/>
-              </w:rPr>
-              <w:t>projet</w:t>
-            </w:r>
-            <w:proofErr w:type="spellEnd"/>
-            <w:r>
-              <w:rPr>
-                <w:rFonts w:ascii="Times New Roman" w:hAnsi="Times New Roman" w:cs="Times New Roman"/>
-                <w:sz w:val="24"/>
-                <w:szCs w:val="24"/>
-              </w:rPr>
-              <w:t> </w:t>
-            </w:r>
-          </w:p>
-        </w:tc>
-        <w:tc>
-          <w:tcPr>
-            <w:tcW w:w="0" w:type="auto"/>
-            <w:tcBorders>
-              <w:top w:val="single" w:sz="8" w:space="0" w:color="5B9BD5" w:themeColor="accent1"/>
-              <w:left w:val="single" w:sz="2" w:space="0" w:color="5B9BD5" w:themeColor="accent1"/>
-              <w:bottom w:val="single" w:sz="8" w:space="0" w:color="5B9BD5" w:themeColor="accent1"/>
-            </w:tcBorders>
-          </w:tcPr>
-          <w:p>
-            <w:pPr>
-              <w:pStyle w:val="Sansinterligne"/>
-              <w:cnfStyle w:val="000000000000" w:firstRow="0" w:lastRow="0" w:firstColumn="0" w:lastColumn="0" w:oddVBand="0" w:evenVBand="0" w:oddHBand="0" w:evenHBand="0" w:firstRowFirstColumn="0" w:firstRowLastColumn="0" w:lastRowFirstColumn="0" w:lastRowLastColumn="0"/>
-              <w:rPr>
-                <w:rFonts w:ascii="Times New Roman" w:hAnsi="Times New Roman" w:cs="Times New Roman"/>
-                <w:sz w:val="24"/>
-                <w:szCs w:val="24"/>
-              </w:rPr>
-            </w:pPr>
-            <w:proofErr w:type="spellStart"/>
-            <w:r>
-              <w:rPr>
-                <w:rFonts w:ascii="Times New Roman" w:hAnsi="Times New Roman" w:cs="Times New Roman"/>
-                <w:sz w:val="24"/>
-                <w:szCs w:val="24"/>
-              </w:rPr>
-              <w:t>Trouver</w:t>
-            </w:r>
-            <w:proofErr w:type="spellEnd"/>
-            <w:r>
-              <w:rPr>
-                <w:rFonts w:ascii="Times New Roman" w:hAnsi="Times New Roman" w:cs="Times New Roman"/>
-                <w:sz w:val="24"/>
-                <w:szCs w:val="24"/>
-              </w:rPr>
-              <w:t xml:space="preserve"> et </w:t>
-            </w:r>
-            <w:proofErr w:type="spellStart"/>
-            <w:r>
-              <w:rPr>
-                <w:rFonts w:ascii="Times New Roman" w:hAnsi="Times New Roman" w:cs="Times New Roman"/>
-                <w:sz w:val="24"/>
-                <w:szCs w:val="24"/>
-              </w:rPr>
-              <w:t>analyser</w:t>
-            </w:r>
-            <w:proofErr w:type="spellEnd"/>
-            <w:r>
-              <w:rPr>
-                <w:rFonts w:ascii="Times New Roman" w:hAnsi="Times New Roman" w:cs="Times New Roman"/>
-                <w:sz w:val="24"/>
-                <w:szCs w:val="24"/>
-              </w:rPr>
-              <w:t xml:space="preserve"> des </w:t>
-            </w:r>
-            <w:proofErr w:type="spellStart"/>
-            <w:r>
-              <w:rPr>
-                <w:rFonts w:ascii="Times New Roman" w:hAnsi="Times New Roman" w:cs="Times New Roman"/>
-                <w:sz w:val="24"/>
-                <w:szCs w:val="24"/>
-              </w:rPr>
-              <w:t>logiciel</w:t>
-            </w:r>
-            <w:r>
-              <w:rPr>
-                <w:rFonts w:ascii="Times New Roman" w:hAnsi="Times New Roman" w:cs="Times New Roman"/>
-                <w:sz w:val="24"/>
-                <w:szCs w:val="24"/>
-              </w:rPr>
-              <w:t>s</w:t>
-            </w:r>
-            <w:proofErr w:type="spellEnd"/>
-            <w:r>
-              <w:rPr>
-                <w:rFonts w:ascii="Times New Roman" w:hAnsi="Times New Roman" w:cs="Times New Roman"/>
-                <w:sz w:val="24"/>
-                <w:szCs w:val="24"/>
-              </w:rPr>
-              <w:t xml:space="preserve"> Open Source </w:t>
-            </w:r>
-            <w:proofErr w:type="spellStart"/>
-            <w:r>
-              <w:rPr>
-                <w:rFonts w:ascii="Times New Roman" w:hAnsi="Times New Roman" w:cs="Times New Roman"/>
-                <w:sz w:val="24"/>
-                <w:szCs w:val="24"/>
-              </w:rPr>
-              <w:t>concernent</w:t>
-            </w:r>
-            <w:proofErr w:type="spellEnd"/>
-            <w:r>
-              <w:rPr>
-                <w:rFonts w:ascii="Times New Roman" w:hAnsi="Times New Roman" w:cs="Times New Roman"/>
-                <w:sz w:val="24"/>
-                <w:szCs w:val="24"/>
-              </w:rPr>
-              <w:t xml:space="preserve"> sur la reconnaissance facial et </w:t>
-            </w:r>
-            <w:proofErr w:type="spellStart"/>
-            <w:r>
-              <w:rPr>
-                <w:rFonts w:ascii="Times New Roman" w:hAnsi="Times New Roman" w:cs="Times New Roman"/>
-                <w:sz w:val="24"/>
-                <w:szCs w:val="24"/>
-              </w:rPr>
-              <w:t>d’emprunte</w:t>
-            </w:r>
-            <w:proofErr w:type="spellEnd"/>
-            <w:r>
-              <w:rPr>
-                <w:rFonts w:ascii="Times New Roman" w:hAnsi="Times New Roman" w:cs="Times New Roman"/>
-                <w:sz w:val="24"/>
-                <w:szCs w:val="24"/>
-              </w:rPr>
-              <w:t xml:space="preserve"> digital.</w:t>
-            </w:r>
-          </w:p>
-          <w:p>
-            <w:pPr>
-              <w:pStyle w:val="Sansinterligne"/>
-              <w:cnfStyle w:val="000000000000" w:firstRow="0" w:lastRow="0" w:firstColumn="0" w:lastColumn="0" w:oddVBand="0" w:evenVBand="0" w:oddHBand="0" w:evenHBand="0" w:firstRowFirstColumn="0" w:firstRowLastColumn="0" w:lastRowFirstColumn="0" w:lastRowLastColumn="0"/>
-              <w:rPr>
-                <w:rFonts w:ascii="Times New Roman" w:hAnsi="Times New Roman" w:cs="Times New Roman"/>
-                <w:sz w:val="24"/>
-                <w:szCs w:val="24"/>
-              </w:rPr>
-            </w:pPr>
-            <w:r>
-              <w:rPr>
-                <w:rFonts w:ascii="Times New Roman" w:hAnsi="Times New Roman" w:cs="Times New Roman"/>
-                <w:sz w:val="24"/>
-                <w:szCs w:val="24"/>
-              </w:rPr>
-              <w:t xml:space="preserve">Faire la conception et le </w:t>
-            </w:r>
-            <w:proofErr w:type="spellStart"/>
-            <w:r>
-              <w:rPr>
-                <w:rFonts w:ascii="Times New Roman" w:hAnsi="Times New Roman" w:cs="Times New Roman"/>
-                <w:sz w:val="24"/>
-                <w:szCs w:val="24"/>
-                <w:shd w:val="clear" w:color="auto" w:fill="FFFFFF"/>
-              </w:rPr>
-              <w:t>développement</w:t>
-            </w:r>
-            <w:proofErr w:type="spellEnd"/>
-            <w:r>
-              <w:rPr>
-                <w:rFonts w:ascii="Times New Roman" w:hAnsi="Times New Roman" w:cs="Times New Roman"/>
-                <w:sz w:val="24"/>
-                <w:szCs w:val="24"/>
-                <w:shd w:val="clear" w:color="auto" w:fill="FFFFFF"/>
-              </w:rPr>
-              <w:t xml:space="preserve"> </w:t>
-            </w:r>
-            <w:proofErr w:type="spellStart"/>
-            <w:r>
-              <w:rPr>
-                <w:rFonts w:ascii="Times New Roman" w:hAnsi="Times New Roman" w:cs="Times New Roman"/>
-                <w:sz w:val="24"/>
-                <w:szCs w:val="24"/>
-                <w:shd w:val="clear" w:color="auto" w:fill="FFFFFF"/>
-              </w:rPr>
-              <w:t>d’une</w:t>
-            </w:r>
-            <w:proofErr w:type="spellEnd"/>
-            <w:r>
-              <w:rPr>
-                <w:rFonts w:ascii="Times New Roman" w:hAnsi="Times New Roman" w:cs="Times New Roman"/>
-                <w:sz w:val="24"/>
-                <w:szCs w:val="24"/>
-                <w:shd w:val="clear" w:color="auto" w:fill="FFFFFF"/>
-              </w:rPr>
-              <w:t xml:space="preserve"> application qui </w:t>
-            </w:r>
-            <w:proofErr w:type="spellStart"/>
-            <w:r>
-              <w:rPr>
-                <w:rFonts w:ascii="Times New Roman" w:hAnsi="Times New Roman" w:cs="Times New Roman"/>
-                <w:sz w:val="24"/>
-                <w:szCs w:val="24"/>
-                <w:shd w:val="clear" w:color="auto" w:fill="FFFFFF"/>
-              </w:rPr>
-              <w:t>gére</w:t>
-            </w:r>
-            <w:proofErr w:type="spellEnd"/>
-            <w:r>
-              <w:rPr>
-                <w:rFonts w:ascii="Times New Roman" w:hAnsi="Times New Roman" w:cs="Times New Roman"/>
-                <w:sz w:val="24"/>
-                <w:szCs w:val="24"/>
-                <w:shd w:val="clear" w:color="auto" w:fill="FFFFFF"/>
-              </w:rPr>
-              <w:t xml:space="preserve"> les affaires </w:t>
-            </w:r>
-            <w:proofErr w:type="spellStart"/>
-            <w:r>
-              <w:rPr>
-                <w:rFonts w:ascii="Times New Roman" w:hAnsi="Times New Roman" w:cs="Times New Roman"/>
-                <w:sz w:val="24"/>
-                <w:szCs w:val="24"/>
-                <w:shd w:val="clear" w:color="auto" w:fill="FFFFFF"/>
-              </w:rPr>
-              <w:t>dans</w:t>
-            </w:r>
-            <w:proofErr w:type="spellEnd"/>
-            <w:r>
-              <w:rPr>
-                <w:rFonts w:ascii="Times New Roman" w:hAnsi="Times New Roman" w:cs="Times New Roman"/>
-                <w:sz w:val="24"/>
-                <w:szCs w:val="24"/>
-                <w:shd w:val="clear" w:color="auto" w:fill="FFFFFF"/>
-              </w:rPr>
-              <w:t xml:space="preserve"> le </w:t>
-            </w:r>
-            <w:proofErr w:type="spellStart"/>
-            <w:r>
-              <w:rPr>
-                <w:rFonts w:ascii="Times New Roman" w:hAnsi="Times New Roman" w:cs="Times New Roman"/>
-                <w:sz w:val="24"/>
-                <w:szCs w:val="24"/>
-                <w:shd w:val="clear" w:color="auto" w:fill="FFFFFF"/>
-              </w:rPr>
-              <w:t>département</w:t>
-            </w:r>
-            <w:proofErr w:type="spellEnd"/>
-            <w:r>
-              <w:rPr>
-                <w:rFonts w:ascii="Times New Roman" w:hAnsi="Times New Roman" w:cs="Times New Roman"/>
-                <w:sz w:val="24"/>
-                <w:szCs w:val="24"/>
-                <w:shd w:val="clear" w:color="auto" w:fill="FFFFFF"/>
-              </w:rPr>
-              <w:t xml:space="preserve"> criminal.</w:t>
-            </w:r>
-          </w:p>
-        </w:tc>
-      </w:tr>
-      <w:tr>
-        <w:trPr>
-          <w:cnfStyle w:val="000000100000" w:firstRow="0" w:lastRow="0" w:firstColumn="0" w:lastColumn="0" w:oddVBand="0" w:evenVBand="0" w:oddHBand="1" w:evenHBand="0" w:firstRowFirstColumn="0" w:firstRowLastColumn="0" w:lastRowFirstColumn="0" w:lastRowLastColumn="0"/>
-        </w:trPr>
         <w:tc>
           <w:tcPr>
             <w:cnfStyle w:val="001000000000" w:firstRow="0" w:lastRow="0" w:firstColumn="1" w:lastColumn="0" w:oddVBand="0" w:evenVBand="0" w:oddHBand="0" w:evenHBand="0" w:firstRowFirstColumn="0" w:firstRowLastColumn="0" w:lastRowFirstColumn="0" w:lastRowLastColumn="0"/>
@@ -9698,42 +10051,38 @@
                 <w:rFonts w:ascii="Times New Roman" w:hAnsi="Times New Roman" w:cs="Times New Roman"/>
                 <w:sz w:val="24"/>
                 <w:szCs w:val="24"/>
+                <w:lang w:bidi="ar-TN"/>
               </w:rPr>
             </w:pPr>
+            <w:proofErr w:type="spellStart"/>
             <w:r>
               <w:rPr>
                 <w:rFonts w:ascii="Times New Roman" w:hAnsi="Times New Roman" w:cs="Times New Roman"/>
                 <w:sz w:val="24"/>
                 <w:szCs w:val="24"/>
-              </w:rPr>
-              <w:t xml:space="preserve">Les </w:t>
-            </w:r>
-            <w:proofErr w:type="spellStart"/>
+                <w:lang w:bidi="ar-TN"/>
+              </w:rPr>
+              <w:t>Objectif</w:t>
+            </w:r>
+            <w:proofErr w:type="spellEnd"/>
             <w:r>
               <w:rPr>
                 <w:rFonts w:ascii="Times New Roman" w:hAnsi="Times New Roman" w:cs="Times New Roman"/>
                 <w:sz w:val="24"/>
                 <w:szCs w:val="24"/>
-              </w:rPr>
-              <w:t>caractéristiques</w:t>
-            </w:r>
-            <w:proofErr w:type="spellEnd"/>
+                <w:lang w:bidi="ar-TN"/>
+              </w:rPr>
+              <w:t xml:space="preserve"> de </w:t>
+            </w:r>
+            <w:proofErr w:type="spellStart"/>
             <w:r>
               <w:rPr>
                 <w:rFonts w:ascii="Times New Roman" w:hAnsi="Times New Roman" w:cs="Times New Roman"/>
                 <w:sz w:val="24"/>
                 <w:szCs w:val="24"/>
-              </w:rPr>
-              <w:t xml:space="preserve"> </w:t>
-            </w:r>
-            <w:proofErr w:type="spellStart"/>
-            <w:r>
-              <w:rPr>
-                <w:rFonts w:ascii="Times New Roman" w:hAnsi="Times New Roman" w:cs="Times New Roman"/>
-                <w:sz w:val="24"/>
-                <w:szCs w:val="24"/>
-              </w:rPr>
-              <w:t>essentielles</w:t>
+                <w:lang w:bidi="ar-TN"/>
+              </w:rPr>
+              <w:t>délai</w:t>
             </w:r>
             <w:proofErr w:type="spellEnd"/>
             <w:r>
@@ -9756,14 +10105,13 @@
           </w:tcPr>
           <w:p>
             <w:pPr>
-              <w:spacing w:line="360" w:lineRule="auto"/>
-              <w:jc w:val="both"/>
-              <w:cnfStyle w:val="000000100000" w:firstRow="0" w:lastRow="0" w:firstColumn="0" w:lastColumn="0" w:oddVBand="0" w:evenVBand="0" w:oddHBand="1" w:evenHBand="0" w:firstRowFirstColumn="0" w:firstRowLastColumn="0" w:lastRowFirstColumn="0" w:lastRowLastColumn="0"/>
+              <w:pStyle w:val="Sansinterligne"/>
+              <w:cnfStyle w:val="000000000000" w:firstRow="0" w:lastRow="0" w:firstColumn="0" w:lastColumn="0" w:oddVBand="0" w:evenVBand="0" w:oddHBand="0" w:evenHBand="0" w:firstRowFirstColumn="0" w:firstRowLastColumn="0" w:lastRowFirstColumn="0" w:lastRowLastColumn="0"/>
               <w:rPr>
                 <w:rFonts w:ascii="Times New Roman" w:hAnsi="Times New Roman" w:cs="Times New Roman"/>
                 <w:sz w:val="24"/>
                 <w:szCs w:val="24"/>
-                <w:lang w:val="fr-FR" w:bidi="ar-TN"/>
+                <w:lang w:bidi="ar-TN"/>
               </w:rPr>
             </w:pPr>
             <w:r>
@@ -9771,138 +10119,20 @@
                 <w:rFonts w:ascii="Times New Roman" w:hAnsi="Times New Roman" w:cs="Times New Roman"/>
                 <w:sz w:val="24"/>
                 <w:szCs w:val="24"/>
-                <w:lang w:val="fr-FR" w:bidi="ar-TN"/>
-              </w:rPr>
-              <w:t>Notre application doit satisfaire les caractéristiques suivantes :</w:t>
-            </w:r>
-          </w:p>
-          <w:p>
-            <w:pPr>
-              <w:pStyle w:val="Paragraphedeliste"/>
-              <w:numPr>
-                <w:ilvl w:val="0"/>
-                <w:numId w:val="4"/>
-              </w:numPr>
-              <w:autoSpaceDE w:val="0"/>
-              <w:autoSpaceDN w:val="0"/>
-              <w:adjustRightInd w:val="0"/>
-              <w:spacing w:line="360" w:lineRule="auto"/>
-              <w:jc w:val="both"/>
-              <w:cnfStyle w:val="000000100000" w:firstRow="0" w:lastRow="0" w:firstColumn="0" w:lastColumn="0" w:oddVBand="0" w:evenVBand="0" w:oddHBand="1" w:evenHBand="0" w:firstRowFirstColumn="0" w:firstRowLastColumn="0" w:lastRowFirstColumn="0" w:lastRowLastColumn="0"/>
+                <w:lang w:bidi="ar-TN"/>
+              </w:rPr>
+              <w:t xml:space="preserve">2 </w:t>
+            </w:r>
+            <w:proofErr w:type="spellStart"/>
+            <w:r>
               <w:rPr>
                 <w:rFonts w:ascii="Times New Roman" w:hAnsi="Times New Roman" w:cs="Times New Roman"/>
                 <w:sz w:val="24"/>
                 <w:szCs w:val="24"/>
-                <w:lang w:val="fr-FR" w:bidi="ar-TN"/>
-              </w:rPr>
-            </w:pPr>
-            <w:r>
-              <w:rPr>
-                <w:rFonts w:ascii="Times New Roman" w:hAnsi="Times New Roman" w:cs="Times New Roman"/>
-                <w:sz w:val="24"/>
-                <w:szCs w:val="24"/>
-                <w:lang w:val="fr-FR" w:bidi="ar-TN"/>
-              </w:rPr>
-              <w:t>Nous devons tout d’abord satisfaire les différents besoins de l’utilisateur final de l’application.</w:t>
-            </w:r>
-          </w:p>
-          <w:p>
-            <w:pPr>
-              <w:pStyle w:val="Paragraphedeliste"/>
-              <w:numPr>
-                <w:ilvl w:val="0"/>
-                <w:numId w:val="4"/>
-              </w:numPr>
-              <w:autoSpaceDE w:val="0"/>
-              <w:autoSpaceDN w:val="0"/>
-              <w:adjustRightInd w:val="0"/>
-              <w:spacing w:line="360" w:lineRule="auto"/>
-              <w:jc w:val="both"/>
-              <w:cnfStyle w:val="000000100000" w:firstRow="0" w:lastRow="0" w:firstColumn="0" w:lastColumn="0" w:oddVBand="0" w:evenVBand="0" w:oddHBand="1" w:evenHBand="0" w:firstRowFirstColumn="0" w:firstRowLastColumn="0" w:lastRowFirstColumn="0" w:lastRowLastColumn="0"/>
-              <w:rPr>
-                <w:rFonts w:cs="Times New Roman"/>
-                <w:sz w:val="24"/>
-                <w:szCs w:val="24"/>
-                <w:lang w:val="fr-FR" w:bidi="ar-TN"/>
-              </w:rPr>
-            </w:pPr>
-            <w:r>
-              <w:rPr>
-                <w:rFonts w:ascii="Times New Roman" w:hAnsi="Times New Roman" w:cs="Times New Roman"/>
-                <w:sz w:val="24"/>
-                <w:szCs w:val="24"/>
-                <w:lang w:val="fr-FR" w:bidi="ar-TN"/>
-              </w:rPr>
-              <w:lastRenderedPageBreak/>
-              <w:t>Une application facile à manipuler vu que nos usagers ne peuvent pas utiliser les nouvelles technologies.</w:t>
-            </w:r>
-          </w:p>
-        </w:tc>
-      </w:tr>
-      <w:tr>
-        <w:trPr>
-          <w:trHeight w:val="591"/>
-        </w:trPr>
-        <w:tc>
-          <w:tcPr>
-            <w:cnfStyle w:val="001000000000" w:firstRow="0" w:lastRow="0" w:firstColumn="1" w:lastColumn="0" w:oddVBand="0" w:evenVBand="0" w:oddHBand="0" w:evenHBand="0" w:firstRowFirstColumn="0" w:firstRowLastColumn="0" w:lastRowFirstColumn="0" w:lastRowLastColumn="0"/>
-            <w:tcW w:w="0" w:type="auto"/>
-            <w:gridSpan w:val="2"/>
-            <w:shd w:val="clear" w:color="auto" w:fill="5B9BD5" w:themeFill="accent1"/>
-          </w:tcPr>
-          <w:p>
-            <w:pPr>
-              <w:pStyle w:val="Sansinterligne"/>
-              <w:rPr>
-                <w:rFonts w:ascii="Times New Roman" w:hAnsi="Times New Roman" w:cs="Times New Roman"/>
-                <w:color w:val="FFFFFF" w:themeColor="background1"/>
-                <w:sz w:val="24"/>
-                <w:szCs w:val="24"/>
                 <w:lang w:bidi="ar-TN"/>
               </w:rPr>
-            </w:pPr>
-            <w:bookmarkStart w:id="7" w:name="_Toc293867241"/>
-            <w:r>
-              <w:rPr>
-                <w:rFonts w:ascii="Times New Roman" w:hAnsi="Times New Roman" w:cs="Times New Roman"/>
-                <w:color w:val="FFFFFF" w:themeColor="background1"/>
-                <w:sz w:val="24"/>
-                <w:szCs w:val="24"/>
-              </w:rPr>
-              <w:lastRenderedPageBreak/>
-              <w:t xml:space="preserve">Les </w:t>
-            </w:r>
-            <w:proofErr w:type="spellStart"/>
-            <w:r>
-              <w:rPr>
-                <w:rFonts w:ascii="Times New Roman" w:hAnsi="Times New Roman" w:cs="Times New Roman"/>
-                <w:color w:val="FFFFFF" w:themeColor="background1"/>
-                <w:sz w:val="24"/>
-                <w:szCs w:val="24"/>
-              </w:rPr>
-              <w:t>objectifs</w:t>
-            </w:r>
-            <w:proofErr w:type="spellEnd"/>
-            <w:r>
-              <w:rPr>
-                <w:rFonts w:ascii="Times New Roman" w:hAnsi="Times New Roman" w:cs="Times New Roman"/>
-                <w:color w:val="FFFFFF" w:themeColor="background1"/>
-                <w:sz w:val="24"/>
-                <w:szCs w:val="24"/>
-              </w:rPr>
-              <w:t xml:space="preserve"> du </w:t>
-            </w:r>
-            <w:proofErr w:type="spellStart"/>
-            <w:r>
-              <w:rPr>
-                <w:rFonts w:ascii="Times New Roman" w:hAnsi="Times New Roman" w:cs="Times New Roman"/>
-                <w:color w:val="FFFFFF" w:themeColor="background1"/>
-                <w:sz w:val="24"/>
-                <w:szCs w:val="24"/>
-              </w:rPr>
-              <w:t>projet</w:t>
-            </w:r>
-            <w:bookmarkEnd w:id="7"/>
+              <w:t>mois</w:t>
+            </w:r>
             <w:proofErr w:type="spellEnd"/>
           </w:p>
         </w:tc>
@@ -9926,238 +10156,6 @@
                 <w:rFonts w:ascii="Times New Roman" w:hAnsi="Times New Roman" w:cs="Times New Roman"/>
                 <w:sz w:val="24"/>
                 <w:szCs w:val="24"/>
-              </w:rPr>
-            </w:pPr>
-            <w:proofErr w:type="spellStart"/>
-            <w:r>
-              <w:rPr>
-                <w:rFonts w:ascii="Times New Roman" w:hAnsi="Times New Roman" w:cs="Times New Roman"/>
-                <w:sz w:val="24"/>
-                <w:szCs w:val="24"/>
-                <w:lang w:bidi="ar-TN"/>
-              </w:rPr>
-              <w:t>Objectif</w:t>
-            </w:r>
-            <w:proofErr w:type="spellEnd"/>
-            <w:r>
-              <w:rPr>
-                <w:rFonts w:ascii="Times New Roman" w:hAnsi="Times New Roman" w:cs="Times New Roman"/>
-                <w:sz w:val="24"/>
-                <w:szCs w:val="24"/>
-                <w:lang w:bidi="ar-TN"/>
-              </w:rPr>
-              <w:t xml:space="preserve"> technique </w:t>
-            </w:r>
-          </w:p>
-        </w:tc>
-        <w:tc>
-          <w:tcPr>
-            <w:tcW w:w="0" w:type="auto"/>
-            <w:tcBorders>
-              <w:left w:val="single" w:sz="2" w:space="0" w:color="5B9BD5" w:themeColor="accent1"/>
-            </w:tcBorders>
-          </w:tcPr>
-          <w:p>
-            <w:pPr>
-              <w:pStyle w:val="Sansinterligne"/>
-              <w:numPr>
-                <w:ilvl w:val="0"/>
-                <w:numId w:val="33"/>
-              </w:numPr>
-              <w:cnfStyle w:val="000000100000" w:firstRow="0" w:lastRow="0" w:firstColumn="0" w:lastColumn="0" w:oddVBand="0" w:evenVBand="0" w:oddHBand="1" w:evenHBand="0" w:firstRowFirstColumn="0" w:firstRowLastColumn="0" w:lastRowFirstColumn="0" w:lastRowLastColumn="0"/>
-              <w:rPr>
-                <w:rFonts w:cs="Times New Roman"/>
-                <w:sz w:val="24"/>
-                <w:szCs w:val="24"/>
-                <w:lang w:val="fr-FR" w:bidi="ar-TN"/>
-              </w:rPr>
-            </w:pPr>
-            <w:r>
-              <w:rPr>
-                <w:rFonts w:cs="Times New Roman"/>
-                <w:sz w:val="24"/>
-                <w:szCs w:val="24"/>
-                <w:lang w:val="fr-FR" w:bidi="ar-TN"/>
-              </w:rPr>
-              <w:t>Chercher des logiciels open source concernent sur la reconnaissance faciale et emprunte digital et les intègre dans mon ordinateur et les teste après l’</w:t>
-            </w:r>
-            <w:proofErr w:type="spellStart"/>
-            <w:r>
-              <w:rPr>
-                <w:rFonts w:cs="Times New Roman"/>
-                <w:sz w:val="24"/>
-                <w:szCs w:val="24"/>
-                <w:lang w:val="fr-FR" w:bidi="ar-TN"/>
-              </w:rPr>
-              <w:t>integration</w:t>
-            </w:r>
-            <w:proofErr w:type="spellEnd"/>
-            <w:r>
-              <w:rPr>
-                <w:rFonts w:cs="Times New Roman"/>
-                <w:sz w:val="24"/>
-                <w:szCs w:val="24"/>
-                <w:lang w:val="fr-FR" w:bidi="ar-TN"/>
-              </w:rPr>
-              <w:t xml:space="preserve">. </w:t>
-            </w:r>
-          </w:p>
-          <w:p>
-            <w:pPr>
-              <w:pStyle w:val="Sansinterligne"/>
-              <w:numPr>
-                <w:ilvl w:val="0"/>
-                <w:numId w:val="33"/>
-              </w:numPr>
-              <w:cnfStyle w:val="000000100000" w:firstRow="0" w:lastRow="0" w:firstColumn="0" w:lastColumn="0" w:oddVBand="0" w:evenVBand="0" w:oddHBand="1" w:evenHBand="0" w:firstRowFirstColumn="0" w:firstRowLastColumn="0" w:lastRowFirstColumn="0" w:lastRowLastColumn="0"/>
-              <w:rPr>
-                <w:rFonts w:ascii="Times New Roman" w:hAnsi="Times New Roman" w:cs="Times New Roman"/>
-                <w:sz w:val="24"/>
-                <w:szCs w:val="24"/>
-              </w:rPr>
-            </w:pPr>
-            <w:r>
-              <w:rPr>
-                <w:rFonts w:cs="Times New Roman"/>
-                <w:sz w:val="24"/>
-                <w:szCs w:val="24"/>
-                <w:lang w:val="fr-FR" w:bidi="ar-TN"/>
-              </w:rPr>
-              <w:t>Développer une applicat</w:t>
-            </w:r>
-            <w:r>
-              <w:rPr>
-                <w:rFonts w:cs="Times New Roman"/>
-                <w:sz w:val="24"/>
-                <w:szCs w:val="24"/>
-                <w:lang w:val="fr-FR" w:bidi="ar-TN"/>
-              </w:rPr>
-              <w:t>ion pour la gestion des affaires du département criminel.</w:t>
-            </w:r>
-          </w:p>
-        </w:tc>
-      </w:tr>
-      <w:tr>
-        <w:tc>
-          <w:tcPr>
-            <w:cnfStyle w:val="001000000000" w:firstRow="0" w:lastRow="0" w:firstColumn="1" w:lastColumn="0" w:oddVBand="0" w:evenVBand="0" w:oddHBand="0" w:evenHBand="0" w:firstRowFirstColumn="0" w:firstRowLastColumn="0" w:lastRowFirstColumn="0" w:lastRowLastColumn="0"/>
-            <w:tcW w:w="0" w:type="auto"/>
-            <w:tcBorders>
-              <w:right w:val="single" w:sz="2" w:space="0" w:color="5B9BD5" w:themeColor="accent1"/>
-            </w:tcBorders>
-          </w:tcPr>
-          <w:p>
-            <w:pPr>
-              <w:pStyle w:val="Sansinterligne"/>
-              <w:rPr>
-                <w:rFonts w:ascii="Times New Roman" w:hAnsi="Times New Roman" w:cs="Times New Roman"/>
-                <w:sz w:val="24"/>
-                <w:szCs w:val="24"/>
-                <w:lang w:bidi="ar-TN"/>
-              </w:rPr>
-            </w:pPr>
-            <w:proofErr w:type="spellStart"/>
-            <w:r>
-              <w:rPr>
-                <w:rFonts w:ascii="Times New Roman" w:hAnsi="Times New Roman" w:cs="Times New Roman"/>
-                <w:sz w:val="24"/>
-                <w:szCs w:val="24"/>
-                <w:lang w:bidi="ar-TN"/>
-              </w:rPr>
-              <w:t>Objectif</w:t>
-            </w:r>
-            <w:proofErr w:type="spellEnd"/>
-            <w:r>
-              <w:rPr>
-                <w:rFonts w:ascii="Times New Roman" w:hAnsi="Times New Roman" w:cs="Times New Roman"/>
-                <w:sz w:val="24"/>
-                <w:szCs w:val="24"/>
-                <w:lang w:bidi="ar-TN"/>
-              </w:rPr>
-              <w:t xml:space="preserve"> de </w:t>
-            </w:r>
-            <w:proofErr w:type="spellStart"/>
-            <w:r>
-              <w:rPr>
-                <w:rFonts w:ascii="Times New Roman" w:hAnsi="Times New Roman" w:cs="Times New Roman"/>
-                <w:sz w:val="24"/>
-                <w:szCs w:val="24"/>
-                <w:lang w:bidi="ar-TN"/>
-              </w:rPr>
-              <w:t>délai</w:t>
-            </w:r>
-            <w:proofErr w:type="spellEnd"/>
-            <w:r>
-              <w:rPr>
-                <w:rFonts w:ascii="Times New Roman" w:hAnsi="Times New Roman" w:cs="Times New Roman"/>
-                <w:sz w:val="24"/>
-                <w:szCs w:val="24"/>
-                <w:lang w:bidi="ar-TN"/>
-              </w:rPr>
-              <w:t> </w:t>
-            </w:r>
-          </w:p>
-        </w:tc>
-        <w:tc>
-          <w:tcPr>
-            <w:tcW w:w="0" w:type="auto"/>
-            <w:tcBorders>
-              <w:left w:val="single" w:sz="2" w:space="0" w:color="5B9BD5" w:themeColor="accent1"/>
-            </w:tcBorders>
-          </w:tcPr>
-          <w:p>
-            <w:pPr>
-              <w:pStyle w:val="Sansinterligne"/>
-              <w:cnfStyle w:val="000000000000" w:firstRow="0" w:lastRow="0" w:firstColumn="0" w:lastColumn="0" w:oddVBand="0" w:evenVBand="0" w:oddHBand="0" w:evenHBand="0" w:firstRowFirstColumn="0" w:firstRowLastColumn="0" w:lastRowFirstColumn="0" w:lastRowLastColumn="0"/>
-              <w:rPr>
-                <w:rFonts w:ascii="Times New Roman" w:hAnsi="Times New Roman" w:cs="Times New Roman"/>
-                <w:sz w:val="24"/>
-                <w:szCs w:val="24"/>
-                <w:lang w:bidi="ar-TN"/>
-              </w:rPr>
-            </w:pPr>
-            <w:r>
-              <w:rPr>
-                <w:rFonts w:ascii="Times New Roman" w:hAnsi="Times New Roman" w:cs="Times New Roman"/>
-                <w:sz w:val="24"/>
-                <w:szCs w:val="24"/>
-                <w:lang w:bidi="ar-TN"/>
-              </w:rPr>
-              <w:t xml:space="preserve">2 </w:t>
-            </w:r>
-            <w:proofErr w:type="spellStart"/>
-            <w:r>
-              <w:rPr>
-                <w:rFonts w:ascii="Times New Roman" w:hAnsi="Times New Roman" w:cs="Times New Roman"/>
-                <w:sz w:val="24"/>
-                <w:szCs w:val="24"/>
-                <w:lang w:bidi="ar-TN"/>
-              </w:rPr>
-              <w:t>mois</w:t>
-            </w:r>
-            <w:proofErr w:type="spellEnd"/>
-          </w:p>
-        </w:tc>
-      </w:tr>
-      <w:tr>
-        <w:trPr>
-          <w:cnfStyle w:val="000000100000" w:firstRow="0" w:lastRow="0" w:firstColumn="0" w:lastColumn="0" w:oddVBand="0" w:evenVBand="0" w:oddHBand="1" w:evenHBand="0" w:firstRowFirstColumn="0" w:firstRowLastColumn="0" w:lastRowFirstColumn="0" w:lastRowLastColumn="0"/>
-        </w:trPr>
-        <w:tc>
-          <w:tcPr>
-            <w:cnfStyle w:val="001000000000" w:firstRow="0" w:lastRow="0" w:firstColumn="1" w:lastColumn="0" w:oddVBand="0" w:evenVBand="0" w:oddHBand="0" w:evenHBand="0" w:firstRowFirstColumn="0" w:firstRowLastColumn="0" w:lastRowFirstColumn="0" w:lastRowLastColumn="0"/>
-            <w:tcW w:w="0" w:type="auto"/>
-            <w:tcBorders>
-              <w:right w:val="single" w:sz="2" w:space="0" w:color="5B9BD5" w:themeColor="accent1"/>
-            </w:tcBorders>
-          </w:tcPr>
-          <w:p>
-            <w:pPr>
-              <w:pStyle w:val="Sansinterligne"/>
-              <w:rPr>
-                <w:rFonts w:ascii="Times New Roman" w:hAnsi="Times New Roman" w:cs="Times New Roman"/>
-                <w:sz w:val="24"/>
-                <w:szCs w:val="24"/>
                 <w:lang w:bidi="ar-TN"/>
               </w:rPr>
             </w:pPr>
@@ -10318,7 +10316,7 @@
                 <w:lang w:bidi="ar-TN"/>
               </w:rPr>
             </w:pPr>
-            <w:bookmarkStart w:id="8" w:name="_Toc293867242"/>
+            <w:bookmarkStart w:id="7" w:name="_Toc293867242"/>
             <w:r>
               <w:rPr>
                 <w:rStyle w:val="Titre4Car"/>
@@ -10329,7 +10327,7 @@
               </w:rPr>
               <w:t>La technique</w:t>
             </w:r>
-            <w:bookmarkEnd w:id="8"/>
+            <w:bookmarkEnd w:id="7"/>
           </w:p>
         </w:tc>
       </w:tr>
@@ -10914,7 +10912,7 @@
                 <w:szCs w:val="24"/>
               </w:rPr>
             </w:pPr>
-            <w:bookmarkStart w:id="9" w:name="_Toc293867243"/>
+            <w:bookmarkStart w:id="8" w:name="_Toc293867243"/>
             <w:r>
               <w:rPr>
                 <w:rStyle w:val="Titre4Car"/>
@@ -10936,7 +10934,7 @@
               </w:rPr>
               <w:t>moyens</w:t>
             </w:r>
-            <w:bookmarkEnd w:id="9"/>
+            <w:bookmarkEnd w:id="8"/>
             <w:proofErr w:type="spellEnd"/>
           </w:p>
         </w:tc>
@@ -11383,7 +11381,7 @@
           <w:shd w:val="clear" w:color="auto" w:fill="FFFFFF"/>
         </w:rPr>
       </w:pPr>
-      <w:bookmarkStart w:id="10" w:name="_Toc19632950"/>
+      <w:bookmarkStart w:id="9" w:name="_Toc19632950"/>
       <w:r>
         <w:rPr>
           <w:b/>
@@ -11392,7 +11390,7 @@
         </w:rPr>
         <w:t>Conclusion</w:t>
       </w:r>
-      <w:bookmarkEnd w:id="10"/>
+      <w:bookmarkEnd w:id="9"/>
     </w:p>
     <w:p>
       <w:pPr>
@@ -11497,30 +11495,6 @@
     </w:p>
     <w:p>
       <w:pPr>
-        <w:outlineLvl w:val="0"/>
-        <w:rPr>
-          <w:rFonts w:ascii="Times New Roman" w:hAnsi="Times New Roman" w:cs="Times New Roman"/>
-          <w:color w:val="000000" w:themeColor="text1"/>
-          <w:sz w:val="24"/>
-          <w:szCs w:val="24"/>
-          <w:shd w:val="clear" w:color="auto" w:fill="FFFFFF"/>
-        </w:rPr>
-      </w:pPr>
-    </w:p>
-    <w:p>
-      <w:pPr>
-        <w:outlineLvl w:val="0"/>
-        <w:rPr>
-          <w:rFonts w:ascii="Times New Roman" w:hAnsi="Times New Roman" w:cs="Times New Roman"/>
-          <w:color w:val="000000" w:themeColor="text1"/>
-          <w:sz w:val="24"/>
-          <w:szCs w:val="24"/>
-          <w:shd w:val="clear" w:color="auto" w:fill="FFFFFF"/>
-        </w:rPr>
-      </w:pPr>
-    </w:p>
-    <w:p>
-      <w:pPr>
         <w:pStyle w:val="Titre1"/>
         <w:jc w:val="center"/>
         <w:rPr>
@@ -11528,16 +11502,17 @@
           <w:shd w:val="clear" w:color="auto" w:fill="FFFFFF"/>
         </w:rPr>
       </w:pPr>
-      <w:bookmarkStart w:id="11" w:name="_Toc19632951"/>
+      <w:bookmarkStart w:id="10" w:name="_Toc19632951"/>
       <w:r>
         <w:rPr>
           <w:b/>
           <w:color w:val="000000" w:themeColor="text1"/>
           <w:shd w:val="clear" w:color="auto" w:fill="FFFFFF"/>
         </w:rPr>
+        <w:lastRenderedPageBreak/>
         <w:t xml:space="preserve">Chapitre N°2 : </w:t>
       </w:r>
-      <w:bookmarkEnd w:id="11"/>
+      <w:bookmarkEnd w:id="10"/>
       <w:r>
         <w:rPr>
           <w:b/>
@@ -11556,7 +11531,7 @@
           <w:shd w:val="clear" w:color="auto" w:fill="FFFFFF"/>
         </w:rPr>
       </w:pPr>
-      <w:bookmarkStart w:id="12" w:name="_Toc19632952"/>
+      <w:bookmarkStart w:id="11" w:name="_Toc19632952"/>
       <w:r>
         <w:rPr>
           <w:b/>
@@ -11565,7 +11540,7 @@
         </w:rPr>
         <w:t>Introduction</w:t>
       </w:r>
-      <w:bookmarkEnd w:id="12"/>
+      <w:bookmarkEnd w:id="11"/>
     </w:p>
     <w:p>
       <w:pPr>
@@ -11759,7 +11734,7 @@
           <w:shd w:val="clear" w:color="auto" w:fill="FFFFFF"/>
         </w:rPr>
       </w:pPr>
-      <w:bookmarkStart w:id="13" w:name="_Toc19632953"/>
+      <w:bookmarkStart w:id="12" w:name="_Toc19632953"/>
       <w:proofErr w:type="spellStart"/>
       <w:r>
         <w:rPr>
@@ -11777,7 +11752,7 @@
         </w:rPr>
         <w:t>Benchmarking</w:t>
       </w:r>
-      <w:bookmarkEnd w:id="13"/>
+      <w:bookmarkEnd w:id="12"/>
       <w:proofErr w:type="spellEnd"/>
     </w:p>
     <w:p>
@@ -11848,7 +11823,7 @@
           <w:shd w:val="clear" w:color="auto" w:fill="FFFFFF"/>
         </w:rPr>
       </w:pPr>
-      <w:bookmarkStart w:id="14" w:name="_Toc19632954"/>
+      <w:bookmarkStart w:id="13" w:name="_Toc19632954"/>
       <w:r>
         <w:rPr>
           <w:b/>
@@ -11865,7 +11840,7 @@
         </w:rPr>
         <w:t>Définition</w:t>
       </w:r>
-      <w:bookmarkEnd w:id="14"/>
+      <w:bookmarkEnd w:id="13"/>
     </w:p>
     <w:p>
       <w:pPr>
@@ -11962,7 +11937,7 @@
           <w:shd w:val="clear" w:color="auto" w:fill="FFFFFF"/>
         </w:rPr>
       </w:pPr>
-      <w:bookmarkStart w:id="15" w:name="_Toc19632955"/>
+      <w:bookmarkStart w:id="14" w:name="_Toc19632955"/>
       <w:r>
         <w:rPr>
           <w:b/>
@@ -11979,7 +11954,7 @@
         </w:rPr>
         <w:t>Technique stratégique des entreprises</w:t>
       </w:r>
-      <w:bookmarkEnd w:id="15"/>
+      <w:bookmarkEnd w:id="14"/>
     </w:p>
     <w:p>
       <w:pPr>
@@ -12113,7 +12088,6 @@
           <w:szCs w:val="24"/>
           <w:shd w:val="clear" w:color="auto" w:fill="FFFFFF"/>
         </w:rPr>
-        <w:lastRenderedPageBreak/>
         <w:t>Pour une entreprise, il s’agit de se comparer aux « leaders » qui se positionnent sur le marché, de s'inspirer de leurs idées, de leurs pratiques, de leurs fonctionnements et de leurs expériences afin que les pratiques en interne s'améliorent.</w:t>
       </w:r>
     </w:p>
@@ -12178,6 +12152,7 @@
           <w:szCs w:val="24"/>
           <w:shd w:val="clear" w:color="auto" w:fill="FFFFFF"/>
         </w:rPr>
+        <w:lastRenderedPageBreak/>
         <w:t xml:space="preserve">Ce tableau illustre les quatre différents types de </w:t>
       </w:r>
       <w:proofErr w:type="spellStart"/>
@@ -12578,7 +12553,7 @@
           <w:shd w:val="clear" w:color="auto" w:fill="FFFFFF"/>
         </w:rPr>
       </w:pPr>
-      <w:bookmarkStart w:id="16" w:name="_Toc19632956"/>
+      <w:bookmarkStart w:id="15" w:name="_Toc19632956"/>
       <w:proofErr w:type="spellStart"/>
       <w:r>
         <w:rPr>
@@ -12605,7 +12580,7 @@
         </w:rPr>
         <w:t xml:space="preserve"> digital.</w:t>
       </w:r>
-      <w:bookmarkEnd w:id="16"/>
+      <w:bookmarkEnd w:id="15"/>
     </w:p>
     <w:p>
       <w:pPr>
@@ -12616,7 +12591,7 @@
           <w:shd w:val="clear" w:color="auto" w:fill="FFFFFF"/>
         </w:rPr>
       </w:pPr>
-      <w:bookmarkStart w:id="17" w:name="_Toc19632957"/>
+      <w:bookmarkStart w:id="16" w:name="_Toc19632957"/>
       <w:r>
         <w:rPr>
           <w:b/>
@@ -12641,7 +12616,7 @@
         </w:rPr>
         <w:t>Définition</w:t>
       </w:r>
-      <w:bookmarkEnd w:id="17"/>
+      <w:bookmarkEnd w:id="16"/>
     </w:p>
     <w:p>
       <w:pPr>
@@ -12740,7 +12715,7 @@
           <w:shd w:val="clear" w:color="auto" w:fill="FFFFFF"/>
         </w:rPr>
       </w:pPr>
-      <w:bookmarkStart w:id="18" w:name="_Toc19632958"/>
+      <w:bookmarkStart w:id="17" w:name="_Toc19632958"/>
       <w:r>
         <w:rPr>
           <w:b/>
@@ -12773,7 +12748,7 @@
         </w:rPr>
         <w:t xml:space="preserve"> logiciel</w:t>
       </w:r>
-      <w:bookmarkEnd w:id="18"/>
+      <w:bookmarkEnd w:id="17"/>
     </w:p>
     <w:p>
       <w:pPr>
@@ -13138,7 +13113,7 @@
           <w:shd w:val="clear" w:color="auto" w:fill="FFFFFF"/>
         </w:rPr>
       </w:pPr>
-      <w:bookmarkStart w:id="19" w:name="_Toc19632986"/>
+      <w:bookmarkStart w:id="18" w:name="_Toc19632986"/>
       <w:r>
         <w:rPr>
           <w:rFonts w:ascii="Times New Roman" w:hAnsi="Times New Roman" w:cs="Times New Roman"/>
@@ -13204,7 +13179,7 @@
         </w:rPr>
         <w:t xml:space="preserve"> : Exemple 1  empreinte digital</w:t>
       </w:r>
-      <w:bookmarkEnd w:id="19"/>
+      <w:bookmarkEnd w:id="18"/>
     </w:p>
     <w:p>
       <w:pPr>
@@ -13290,7 +13265,7 @@
           <w:shd w:val="clear" w:color="auto" w:fill="FFFFFF"/>
         </w:rPr>
       </w:pPr>
-      <w:bookmarkStart w:id="20" w:name="_Toc19632987"/>
+      <w:bookmarkStart w:id="19" w:name="_Toc19632987"/>
       <w:r>
         <w:rPr>
           <w:rFonts w:ascii="Times New Roman" w:hAnsi="Times New Roman" w:cs="Times New Roman"/>
@@ -13356,7 +13331,7 @@
         </w:rPr>
         <w:t xml:space="preserve"> : Message de succès</w:t>
       </w:r>
-      <w:bookmarkEnd w:id="20"/>
+      <w:bookmarkEnd w:id="19"/>
     </w:p>
     <w:p>
       <w:pPr>
@@ -13443,7 +13418,7 @@
           <w:shd w:val="clear" w:color="auto" w:fill="FFFFFF"/>
         </w:rPr>
       </w:pPr>
-      <w:bookmarkStart w:id="21" w:name="_Toc19632988"/>
+      <w:bookmarkStart w:id="20" w:name="_Toc19632988"/>
       <w:r>
         <w:rPr>
           <w:rFonts w:ascii="Times New Roman" w:hAnsi="Times New Roman" w:cs="Times New Roman"/>
@@ -13509,7 +13484,7 @@
         </w:rPr>
         <w:t xml:space="preserve"> : Exemple 2 empreinte digitale</w:t>
       </w:r>
-      <w:bookmarkEnd w:id="21"/>
+      <w:bookmarkEnd w:id="20"/>
     </w:p>
     <w:p>
       <w:pPr>
@@ -13595,7 +13570,7 @@
           <w:shd w:val="clear" w:color="auto" w:fill="FFFFFF"/>
         </w:rPr>
       </w:pPr>
-      <w:bookmarkStart w:id="22" w:name="_Toc19632989"/>
+      <w:bookmarkStart w:id="21" w:name="_Toc19632989"/>
       <w:r>
         <w:rPr>
           <w:rFonts w:ascii="Times New Roman" w:hAnsi="Times New Roman" w:cs="Times New Roman"/>
@@ -13661,7 +13636,7 @@
         </w:rPr>
         <w:t xml:space="preserve"> : Message d'erreur</w:t>
       </w:r>
-      <w:bookmarkEnd w:id="22"/>
+      <w:bookmarkEnd w:id="21"/>
     </w:p>
     <w:p>
       <w:pPr>
@@ -13672,7 +13647,7 @@
           <w:shd w:val="clear" w:color="auto" w:fill="FFFFFF"/>
         </w:rPr>
       </w:pPr>
-      <w:bookmarkStart w:id="23" w:name="_Toc19632959"/>
+      <w:bookmarkStart w:id="22" w:name="_Toc19632959"/>
       <w:proofErr w:type="spellStart"/>
       <w:r>
         <w:rPr>
@@ -13699,7 +13674,7 @@
         </w:rPr>
         <w:t xml:space="preserve"> facial.</w:t>
       </w:r>
-      <w:bookmarkEnd w:id="23"/>
+      <w:bookmarkEnd w:id="22"/>
     </w:p>
     <w:p>
       <w:pPr>
@@ -13710,7 +13685,7 @@
           <w:shd w:val="clear" w:color="auto" w:fill="FFFFFF"/>
         </w:rPr>
       </w:pPr>
-      <w:bookmarkStart w:id="24" w:name="_Toc19632960"/>
+      <w:bookmarkStart w:id="23" w:name="_Toc19632960"/>
       <w:r>
         <w:rPr>
           <w:b/>
@@ -13735,7 +13710,7 @@
         </w:rPr>
         <w:t>Définition</w:t>
       </w:r>
-      <w:bookmarkEnd w:id="24"/>
+      <w:bookmarkEnd w:id="23"/>
     </w:p>
     <w:p>
       <w:pPr>
@@ -13855,7 +13830,7 @@
           <w:szCs w:val="20"/>
         </w:rPr>
       </w:pPr>
-      <w:bookmarkStart w:id="25" w:name="_Toc19632990"/>
+      <w:bookmarkStart w:id="24" w:name="_Toc19632990"/>
       <w:r>
         <w:rPr>
           <w:rFonts w:ascii="Times New Roman" w:hAnsi="Times New Roman" w:cs="Times New Roman"/>
@@ -13921,7 +13896,7 @@
         </w:rPr>
         <w:t xml:space="preserve"> : Étape de processus de reconnaissance facial</w:t>
       </w:r>
-      <w:bookmarkEnd w:id="25"/>
+      <w:bookmarkEnd w:id="24"/>
     </w:p>
     <w:p>
       <w:pPr>
@@ -14237,7 +14212,7 @@
           <w:shd w:val="clear" w:color="auto" w:fill="FFFFFF"/>
         </w:rPr>
       </w:pPr>
-      <w:bookmarkStart w:id="26" w:name="_Toc19632961"/>
+      <w:bookmarkStart w:id="25" w:name="_Toc19632961"/>
       <w:r>
         <w:rPr>
           <w:b/>
@@ -14254,7 +14229,7 @@
         </w:rPr>
         <w:t>Reconnaissance 2D</w:t>
       </w:r>
-      <w:bookmarkEnd w:id="26"/>
+      <w:bookmarkEnd w:id="25"/>
     </w:p>
     <w:p>
       <w:pPr>
@@ -14422,7 +14397,7 @@
           <w:shd w:val="clear" w:color="auto" w:fill="FFFFFF"/>
         </w:rPr>
       </w:pPr>
-      <w:bookmarkStart w:id="27" w:name="_Toc19632962"/>
+      <w:bookmarkStart w:id="26" w:name="_Toc19632962"/>
       <w:r>
         <w:rPr>
           <w:b/>
@@ -14457,7 +14432,7 @@
         </w:rPr>
         <w:t> ?</w:t>
       </w:r>
-      <w:bookmarkEnd w:id="27"/>
+      <w:bookmarkEnd w:id="26"/>
     </w:p>
     <w:p>
       <w:pPr>
@@ -14664,7 +14639,7 @@
           <w:szCs w:val="20"/>
         </w:rPr>
       </w:pPr>
-      <w:bookmarkStart w:id="28" w:name="_Toc19632991"/>
+      <w:bookmarkStart w:id="27" w:name="_Toc19632991"/>
       <w:r>
         <w:rPr>
           <w:rFonts w:ascii="Times New Roman" w:hAnsi="Times New Roman" w:cs="Times New Roman"/>
@@ -14750,7 +14725,7 @@
         </w:rPr>
         <w:t xml:space="preserve"> des laboratoires  AT&amp;T</w:t>
       </w:r>
-      <w:bookmarkEnd w:id="28"/>
+      <w:bookmarkEnd w:id="27"/>
     </w:p>
     <w:p>
       <w:pPr>
@@ -14760,7 +14735,7 @@
           <w:color w:val="000000" w:themeColor="text1"/>
         </w:rPr>
       </w:pPr>
-      <w:bookmarkStart w:id="29" w:name="_Toc19632963"/>
+      <w:bookmarkStart w:id="28" w:name="_Toc19632963"/>
       <w:r>
         <w:rPr>
           <w:b/>
@@ -14775,7 +14750,7 @@
         </w:rPr>
         <w:t>Reconnaissance 3D</w:t>
       </w:r>
-      <w:bookmarkEnd w:id="29"/>
+      <w:bookmarkEnd w:id="28"/>
     </w:p>
     <w:p>
       <w:pPr>
@@ -14920,7 +14895,7 @@
           <w:szCs w:val="20"/>
         </w:rPr>
       </w:pPr>
-      <w:bookmarkStart w:id="30" w:name="_Toc19632992"/>
+      <w:bookmarkStart w:id="29" w:name="_Toc19632992"/>
       <w:r>
         <w:rPr>
           <w:rFonts w:ascii="Times New Roman" w:hAnsi="Times New Roman" w:cs="Times New Roman"/>
@@ -14986,7 +14961,7 @@
         </w:rPr>
         <w:t xml:space="preserve"> : Schéma d'une modélisation 3D pouvant être issue d'une reconnaissance faciale</w:t>
       </w:r>
-      <w:bookmarkEnd w:id="30"/>
+      <w:bookmarkEnd w:id="29"/>
     </w:p>
     <w:p>
       <w:pPr>
@@ -15009,7 +14984,7 @@
           <w:color w:val="000000" w:themeColor="text1"/>
         </w:rPr>
       </w:pPr>
-      <w:bookmarkStart w:id="31" w:name="_Toc19632964"/>
+      <w:bookmarkStart w:id="30" w:name="_Toc19632964"/>
       <w:r>
         <w:rPr>
           <w:b/>
@@ -15024,7 +14999,7 @@
         </w:rPr>
         <w:t>Un outil pour analyser les diffèrent visage</w:t>
       </w:r>
-      <w:bookmarkEnd w:id="31"/>
+      <w:bookmarkEnd w:id="30"/>
     </w:p>
     <w:p>
       <w:pPr>
@@ -15267,7 +15242,7 @@
           <w:szCs w:val="20"/>
         </w:rPr>
       </w:pPr>
-      <w:bookmarkStart w:id="32" w:name="_Toc19632993"/>
+      <w:bookmarkStart w:id="31" w:name="_Toc19632993"/>
       <w:r>
         <w:rPr>
           <w:rFonts w:ascii="Times New Roman" w:hAnsi="Times New Roman" w:cs="Times New Roman"/>
@@ -15343,7 +15318,7 @@
         </w:rPr>
         <w:t>OpenCv</w:t>
       </w:r>
-      <w:bookmarkEnd w:id="32"/>
+      <w:bookmarkEnd w:id="31"/>
       <w:proofErr w:type="spellEnd"/>
     </w:p>
     <w:p>
@@ -15623,7 +15598,7 @@
           <w:szCs w:val="20"/>
         </w:rPr>
       </w:pPr>
-      <w:bookmarkStart w:id="33" w:name="_Toc19632994"/>
+      <w:bookmarkStart w:id="32" w:name="_Toc19632994"/>
       <w:r>
         <w:rPr>
           <w:rFonts w:ascii="Times New Roman" w:hAnsi="Times New Roman" w:cs="Times New Roman"/>
@@ -15699,7 +15674,7 @@
         </w:rPr>
         <w:t>OpenCV</w:t>
       </w:r>
-      <w:bookmarkEnd w:id="33"/>
+      <w:bookmarkEnd w:id="32"/>
       <w:proofErr w:type="spellEnd"/>
     </w:p>
     <w:p>
@@ -16648,8 +16623,18 @@
           <w:sz w:val="24"/>
           <w:szCs w:val="24"/>
         </w:rPr>
-        <w:t xml:space="preserve"> Recognition (Reconnaissance de l'âge et du sexe de la webcam) </w:t>
-      </w:r>
+        <w:t xml:space="preserve"> Recognition (Reconnaissance de</w:t>
+      </w:r>
+      <w:r>
+        <w:rPr>
+          <w:rFonts w:ascii="Times New Roman" w:hAnsi="Times New Roman" w:cs="Times New Roman"/>
+          <w:sz w:val="24"/>
+          <w:szCs w:val="24"/>
+        </w:rPr>
+        <w:t xml:space="preserve"> l'âge et du sexe de la webcam).</w:t>
+      </w:r>
+      <w:bookmarkStart w:id="33" w:name="_GoBack"/>
+      <w:bookmarkEnd w:id="33"/>
     </w:p>
     <w:p>
       <w:pPr>
@@ -16689,6 +16674,14 @@
           <w:sz w:val="24"/>
           <w:szCs w:val="24"/>
         </w:rPr>
+        <w:t>.</w:t>
+      </w:r>
+      <w:r>
+        <w:rPr>
+          <w:rFonts w:ascii="Times New Roman" w:hAnsi="Times New Roman" w:cs="Times New Roman"/>
+          <w:sz w:val="24"/>
+          <w:szCs w:val="24"/>
+        </w:rPr>
         <w:t xml:space="preserve">  </w:t>
       </w:r>
     </w:p>
@@ -16730,7 +16723,15 @@
           <w:sz w:val="24"/>
           <w:szCs w:val="24"/>
         </w:rPr>
-        <w:t xml:space="preserve">  </w:t>
+        <w:t>.</w:t>
+      </w:r>
+      <w:r>
+        <w:rPr>
+          <w:rFonts w:ascii="Times New Roman" w:hAnsi="Times New Roman" w:cs="Times New Roman"/>
+          <w:sz w:val="24"/>
+          <w:szCs w:val="24"/>
+        </w:rPr>
+        <w:t xml:space="preserve"> </w:t>
       </w:r>
     </w:p>
     <w:p>
@@ -16771,7 +16772,15 @@
           <w:sz w:val="24"/>
           <w:szCs w:val="24"/>
         </w:rPr>
-        <w:t xml:space="preserve">  </w:t>
+        <w:t>.</w:t>
+      </w:r>
+      <w:r>
+        <w:rPr>
+          <w:rFonts w:ascii="Times New Roman" w:hAnsi="Times New Roman" w:cs="Times New Roman"/>
+          <w:sz w:val="24"/>
+          <w:szCs w:val="24"/>
+        </w:rPr>
+        <w:t xml:space="preserve"> </w:t>
       </w:r>
     </w:p>
     <w:p>
@@ -16812,7 +16821,7 @@
           <w:sz w:val="24"/>
           <w:szCs w:val="24"/>
         </w:rPr>
-        <w:t xml:space="preserve">  </w:t>
+        <w:t>.</w:t>
       </w:r>
     </w:p>
     <w:p>
@@ -16835,7 +16844,7 @@
           <w:sz w:val="24"/>
           <w:szCs w:val="24"/>
         </w:rPr>
-        <w:t xml:space="preserve">BBT Face Recognition </w:t>
+        <w:t>BBT Face Recognition.</w:t>
       </w:r>
     </w:p>
     <w:p>
@@ -16876,6 +16885,14 @@
           <w:sz w:val="24"/>
           <w:szCs w:val="24"/>
         </w:rPr>
+        <w:t>.</w:t>
+      </w:r>
+      <w:r>
+        <w:rPr>
+          <w:rFonts w:ascii="Times New Roman" w:hAnsi="Times New Roman" w:cs="Times New Roman"/>
+          <w:sz w:val="24"/>
+          <w:szCs w:val="24"/>
+        </w:rPr>
         <w:t xml:space="preserve">  </w:t>
       </w:r>
     </w:p>
@@ -16901,6 +16918,14 @@
         </w:rPr>
         <w:t>Batch Face Recognition</w:t>
       </w:r>
+      <w:r>
+        <w:rPr>
+          <w:rFonts w:ascii="Times New Roman" w:hAnsi="Times New Roman" w:cs="Times New Roman"/>
+          <w:sz w:val="24"/>
+          <w:szCs w:val="24"/>
+        </w:rPr>
+        <w:t>.</w:t>
+      </w:r>
     </w:p>
     <w:p>
       <w:pPr>
@@ -16989,7 +17014,7 @@
           <w:sz w:val="24"/>
           <w:szCs w:val="24"/>
         </w:rPr>
-        <w:t xml:space="preserve">). </w:t>
+        <w:t>).</w:t>
       </w:r>
     </w:p>
     <w:p>
@@ -18424,7 +18449,7 @@
           <w:rPr>
             <w:noProof/>
           </w:rPr>
-          <w:t>2</w:t>
+          <w:t>15</w:t>
         </w:r>
         <w:r>
           <w:fldChar w:fldCharType="end"/>
@@ -23943,7 +23968,7 @@
 </file>
 
 <file path=customXml/itemProps1.xml><?xml version="1.0" encoding="utf-8"?>
-<ds:datastoreItem xmlns:ds="http://schemas.openxmlformats.org/officeDocument/2006/customXml" ds:itemID="{AD4CAEB7-2A69-4F1C-8792-391D2CF38A30}">
+<ds:datastoreItem xmlns:ds="http://schemas.openxmlformats.org/officeDocument/2006/customXml" ds:itemID="{C4468026-ABE5-4A77-81BE-04FC7B175FFF}">
   <ds:schemaRefs>
     <ds:schemaRef ds:uri="http://schemas.openxmlformats.org/officeDocument/2006/bibliography"/>
   </ds:schemaRefs>

</xml_diff>

<commit_message>
add use case diagram in this report
</commit_message>
<xml_diff>
--- a/documentation/rapport cash expert-sesame.docx
+++ b/documentation/rapport cash expert-sesame.docx
@@ -67,7 +67,7 @@
                 <v:shape id="_x0000_i1025" type="#_x0000_t75" style="width:147.75pt;height:101.25pt" o:ole="">
                   <v:imagedata r:id="rId8" o:title=""/>
                 </v:shape>
-                <o:OLEObject Type="Embed" ProgID="PBrush" ShapeID="_x0000_i1025" DrawAspect="Content" ObjectID="_1632250054" r:id="rId9"/>
+                <o:OLEObject Type="Embed" ProgID="PBrush" ShapeID="_x0000_i1025" DrawAspect="Content" ObjectID="_1632253796" r:id="rId9"/>
               </w:object>
             </w:r>
             <w:r>
@@ -263,7 +263,7 @@
                 <v:shape id="_x0000_i1026" type="#_x0000_t75" style="width:128.25pt;height:104.25pt" o:ole="">
                   <v:imagedata r:id="rId10" o:title=""/>
                 </v:shape>
-                <o:OLEObject Type="Embed" ProgID="PBrush" ShapeID="_x0000_i1026" DrawAspect="Content" ObjectID="_1632250055" r:id="rId11"/>
+                <o:OLEObject Type="Embed" ProgID="PBrush" ShapeID="_x0000_i1026" DrawAspect="Content" ObjectID="_1632253797" r:id="rId11"/>
               </w:object>
             </w:r>
           </w:p>
@@ -14766,24 +14766,95 @@
         <w:spacing w:line="276" w:lineRule="auto"/>
         <w:ind w:left="1416"/>
         <w:outlineLvl w:val="0"/>
-        <w:rPr>
-          <w:b/>
-          <w:color w:val="000000" w:themeColor="text1"/>
-        </w:rPr>
-      </w:pPr>
-      <w:r>
-        <w:t xml:space="preserve">Le diagramme </w:t>
-      </w:r>
+      </w:pPr>
+      <w:r>
+        <w:t>Le diagramme de cas d’utilisation permet de traiter l’interaction des différents acteurs avec le système d’une manière semi-formelle. Dans ce qui suit, une présentation générale des cas d’utilisation sera faite, ensuite elle sera étalée sur plusieurs sous cas d’utilisation qui seront brièvement analysés un par</w:t>
+      </w:r>
+      <w:r>
+        <w:t xml:space="preserve"> un. La figure suivante (figure n</w:t>
+      </w:r>
+      <w:r>
+        <w:t>) présente les divers cas d’utilisation assurés par le système.</w:t>
+      </w:r>
+    </w:p>
+    <w:p>
+      <w:pPr>
+        <w:spacing w:line="276" w:lineRule="auto"/>
+        <w:ind w:left="1416"/>
+        <w:outlineLvl w:val="0"/>
+        <w:rPr>
+          <w:b/>
+          <w:color w:val="000000" w:themeColor="text1"/>
+        </w:rPr>
+      </w:pPr>
       <w:bookmarkStart w:id="75" w:name="_GoBack"/>
       <w:bookmarkEnd w:id="75"/>
       <w:r>
-        <w:t>de cas d’utilisation permet de traiter l’interaction des différents acteurs avec le système d’une manière semi-formelle. Dans ce qui suit, une présentation générale des cas d’utilisation sera faite, ensuite elle sera étalée sur plusieurs sous cas d’utilisation qui seront brièvement analysés un par</w:t>
-      </w:r>
-      <w:r>
-        <w:t xml:space="preserve"> un. La figure suivante (figure n</w:t>
-      </w:r>
-      <w:r>
-        <w:t>) présente les divers cas d’utilisation assurés par le système.</w:t>
+        <w:rPr>
+          <w:b/>
+          <w:noProof/>
+          <w:color w:val="000000" w:themeColor="text1"/>
+          <w:lang w:eastAsia="fr-FR"/>
+        </w:rPr>
+        <w:lastRenderedPageBreak/>
+        <w:drawing>
+          <wp:anchor distT="0" distB="0" distL="114300" distR="114300" simplePos="0" relativeHeight="251658240" behindDoc="0" locked="0" layoutInCell="1" allowOverlap="1">
+            <wp:simplePos x="0" y="0"/>
+            <wp:positionH relativeFrom="margin">
+              <wp:align>left</wp:align>
+            </wp:positionH>
+            <wp:positionV relativeFrom="paragraph">
+              <wp:posOffset>19050</wp:posOffset>
+            </wp:positionV>
+            <wp:extent cx="5391150" cy="4476750"/>
+            <wp:effectExtent l="19050" t="19050" r="19050" b="19050"/>
+            <wp:wrapSquare wrapText="bothSides"/>
+            <wp:docPr id="14" name="Image 14"/>
+            <wp:cNvGraphicFramePr>
+              <a:graphicFrameLocks xmlns:a="http://schemas.openxmlformats.org/drawingml/2006/main" noChangeAspect="1"/>
+            </wp:cNvGraphicFramePr>
+            <a:graphic xmlns:a="http://schemas.openxmlformats.org/drawingml/2006/main">
+              <a:graphicData uri="http://schemas.openxmlformats.org/drawingml/2006/picture">
+                <pic:pic xmlns:pic="http://schemas.openxmlformats.org/drawingml/2006/picture">
+                  <pic:nvPicPr>
+                    <pic:cNvPr id="0" name="Picture 5"/>
+                    <pic:cNvPicPr>
+                      <a:picLocks noChangeAspect="1" noChangeArrowheads="1"/>
+                    </pic:cNvPicPr>
+                  </pic:nvPicPr>
+                  <pic:blipFill>
+                    <a:blip r:embed="rId23">
+                      <a:extLst>
+                        <a:ext uri="{28A0092B-C50C-407E-A947-70E740481C1C}">
+                          <a14:useLocalDpi xmlns:a14="http://schemas.microsoft.com/office/drawing/2010/main" val="0"/>
+                        </a:ext>
+                      </a:extLst>
+                    </a:blip>
+                    <a:srcRect/>
+                    <a:stretch>
+                      <a:fillRect/>
+                    </a:stretch>
+                  </pic:blipFill>
+                  <pic:spPr bwMode="auto">
+                    <a:xfrm>
+                      <a:off x="0" y="0"/>
+                      <a:ext cx="5391150" cy="4476750"/>
+                    </a:xfrm>
+                    <a:prstGeom prst="rect">
+                      <a:avLst/>
+                    </a:prstGeom>
+                    <a:noFill/>
+                    <a:ln>
+                      <a:solidFill>
+                        <a:schemeClr val="tx1"/>
+                      </a:solidFill>
+                    </a:ln>
+                  </pic:spPr>
+                </pic:pic>
+              </a:graphicData>
+            </a:graphic>
+          </wp:anchor>
+        </w:drawing>
       </w:r>
     </w:p>
     <w:p>
@@ -14808,6 +14879,16 @@
         </w:rPr>
         <w:tab/>
       </w:r>
+    </w:p>
+    <w:p>
+      <w:pPr>
+        <w:pStyle w:val="Titre4"/>
+        <w:ind w:left="708" w:firstLine="708"/>
+        <w:rPr>
+          <w:b/>
+          <w:color w:val="000000" w:themeColor="text1"/>
+        </w:rPr>
+      </w:pPr>
       <w:r>
         <w:rPr>
           <w:b/>
@@ -14963,259 +15044,6 @@
     <w:p>
       <w:pPr>
         <w:spacing w:line="276" w:lineRule="auto"/>
-        <w:jc w:val="center"/>
-        <w:outlineLvl w:val="0"/>
-        <w:rPr>
-          <w:rFonts w:asciiTheme="majorBidi" w:hAnsiTheme="majorBidi" w:cstheme="majorBidi"/>
-          <w:color w:val="000000" w:themeColor="text1"/>
-          <w:sz w:val="24"/>
-          <w:szCs w:val="24"/>
-          <w:shd w:val="clear" w:color="auto" w:fill="FFFFFF"/>
-        </w:rPr>
-      </w:pPr>
-    </w:p>
-    <w:p>
-      <w:pPr>
-        <w:spacing w:line="276" w:lineRule="auto"/>
-        <w:jc w:val="center"/>
-        <w:outlineLvl w:val="0"/>
-        <w:rPr>
-          <w:rFonts w:asciiTheme="majorBidi" w:hAnsiTheme="majorBidi" w:cstheme="majorBidi"/>
-          <w:color w:val="000000" w:themeColor="text1"/>
-          <w:sz w:val="24"/>
-          <w:szCs w:val="24"/>
-          <w:shd w:val="clear" w:color="auto" w:fill="FFFFFF"/>
-        </w:rPr>
-      </w:pPr>
-    </w:p>
-    <w:p>
-      <w:pPr>
-        <w:spacing w:line="276" w:lineRule="auto"/>
-        <w:jc w:val="center"/>
-        <w:outlineLvl w:val="0"/>
-        <w:rPr>
-          <w:rFonts w:asciiTheme="majorBidi" w:hAnsiTheme="majorBidi" w:cstheme="majorBidi"/>
-          <w:color w:val="000000" w:themeColor="text1"/>
-          <w:sz w:val="24"/>
-          <w:szCs w:val="24"/>
-          <w:shd w:val="clear" w:color="auto" w:fill="FFFFFF"/>
-        </w:rPr>
-      </w:pPr>
-    </w:p>
-    <w:p>
-      <w:pPr>
-        <w:spacing w:line="276" w:lineRule="auto"/>
-        <w:jc w:val="center"/>
-        <w:outlineLvl w:val="0"/>
-        <w:rPr>
-          <w:rFonts w:asciiTheme="majorBidi" w:hAnsiTheme="majorBidi" w:cstheme="majorBidi"/>
-          <w:color w:val="000000" w:themeColor="text1"/>
-          <w:sz w:val="24"/>
-          <w:szCs w:val="24"/>
-          <w:shd w:val="clear" w:color="auto" w:fill="FFFFFF"/>
-        </w:rPr>
-      </w:pPr>
-    </w:p>
-    <w:p>
-      <w:pPr>
-        <w:spacing w:line="276" w:lineRule="auto"/>
-        <w:jc w:val="center"/>
-        <w:outlineLvl w:val="0"/>
-        <w:rPr>
-          <w:rFonts w:asciiTheme="majorBidi" w:hAnsiTheme="majorBidi" w:cstheme="majorBidi"/>
-          <w:color w:val="000000" w:themeColor="text1"/>
-          <w:sz w:val="24"/>
-          <w:szCs w:val="24"/>
-          <w:shd w:val="clear" w:color="auto" w:fill="FFFFFF"/>
-        </w:rPr>
-      </w:pPr>
-    </w:p>
-    <w:p>
-      <w:pPr>
-        <w:spacing w:line="276" w:lineRule="auto"/>
-        <w:jc w:val="center"/>
-        <w:outlineLvl w:val="0"/>
-        <w:rPr>
-          <w:rFonts w:asciiTheme="majorBidi" w:hAnsiTheme="majorBidi" w:cstheme="majorBidi"/>
-          <w:color w:val="000000" w:themeColor="text1"/>
-          <w:sz w:val="24"/>
-          <w:szCs w:val="24"/>
-          <w:shd w:val="clear" w:color="auto" w:fill="FFFFFF"/>
-        </w:rPr>
-      </w:pPr>
-    </w:p>
-    <w:p>
-      <w:pPr>
-        <w:spacing w:line="276" w:lineRule="auto"/>
-        <w:jc w:val="center"/>
-        <w:outlineLvl w:val="0"/>
-        <w:rPr>
-          <w:rFonts w:asciiTheme="majorBidi" w:hAnsiTheme="majorBidi" w:cstheme="majorBidi"/>
-          <w:color w:val="000000" w:themeColor="text1"/>
-          <w:sz w:val="24"/>
-          <w:szCs w:val="24"/>
-          <w:shd w:val="clear" w:color="auto" w:fill="FFFFFF"/>
-        </w:rPr>
-      </w:pPr>
-    </w:p>
-    <w:p>
-      <w:pPr>
-        <w:spacing w:line="276" w:lineRule="auto"/>
-        <w:jc w:val="center"/>
-        <w:outlineLvl w:val="0"/>
-        <w:rPr>
-          <w:rFonts w:asciiTheme="majorBidi" w:hAnsiTheme="majorBidi" w:cstheme="majorBidi"/>
-          <w:color w:val="000000" w:themeColor="text1"/>
-          <w:sz w:val="24"/>
-          <w:szCs w:val="24"/>
-          <w:shd w:val="clear" w:color="auto" w:fill="FFFFFF"/>
-        </w:rPr>
-      </w:pPr>
-    </w:p>
-    <w:p>
-      <w:pPr>
-        <w:spacing w:line="276" w:lineRule="auto"/>
-        <w:jc w:val="center"/>
-        <w:outlineLvl w:val="0"/>
-        <w:rPr>
-          <w:rFonts w:asciiTheme="majorBidi" w:hAnsiTheme="majorBidi" w:cstheme="majorBidi"/>
-          <w:color w:val="000000" w:themeColor="text1"/>
-          <w:sz w:val="24"/>
-          <w:szCs w:val="24"/>
-          <w:shd w:val="clear" w:color="auto" w:fill="FFFFFF"/>
-        </w:rPr>
-      </w:pPr>
-    </w:p>
-    <w:p>
-      <w:pPr>
-        <w:spacing w:line="276" w:lineRule="auto"/>
-        <w:jc w:val="center"/>
-        <w:outlineLvl w:val="0"/>
-        <w:rPr>
-          <w:rFonts w:asciiTheme="majorBidi" w:hAnsiTheme="majorBidi" w:cstheme="majorBidi"/>
-          <w:color w:val="000000" w:themeColor="text1"/>
-          <w:sz w:val="24"/>
-          <w:szCs w:val="24"/>
-          <w:shd w:val="clear" w:color="auto" w:fill="FFFFFF"/>
-        </w:rPr>
-      </w:pPr>
-    </w:p>
-    <w:p>
-      <w:pPr>
-        <w:spacing w:line="276" w:lineRule="auto"/>
-        <w:jc w:val="center"/>
-        <w:outlineLvl w:val="0"/>
-        <w:rPr>
-          <w:rFonts w:asciiTheme="majorBidi" w:hAnsiTheme="majorBidi" w:cstheme="majorBidi"/>
-          <w:color w:val="000000" w:themeColor="text1"/>
-          <w:sz w:val="24"/>
-          <w:szCs w:val="24"/>
-          <w:shd w:val="clear" w:color="auto" w:fill="FFFFFF"/>
-        </w:rPr>
-      </w:pPr>
-    </w:p>
-    <w:p>
-      <w:pPr>
-        <w:spacing w:line="276" w:lineRule="auto"/>
-        <w:jc w:val="center"/>
-        <w:outlineLvl w:val="0"/>
-        <w:rPr>
-          <w:rFonts w:asciiTheme="majorBidi" w:hAnsiTheme="majorBidi" w:cstheme="majorBidi"/>
-          <w:color w:val="000000" w:themeColor="text1"/>
-          <w:sz w:val="24"/>
-          <w:szCs w:val="24"/>
-          <w:shd w:val="clear" w:color="auto" w:fill="FFFFFF"/>
-        </w:rPr>
-      </w:pPr>
-    </w:p>
-    <w:p>
-      <w:pPr>
-        <w:spacing w:line="276" w:lineRule="auto"/>
-        <w:jc w:val="center"/>
-        <w:outlineLvl w:val="0"/>
-        <w:rPr>
-          <w:rFonts w:asciiTheme="majorBidi" w:hAnsiTheme="majorBidi" w:cstheme="majorBidi"/>
-          <w:color w:val="000000" w:themeColor="text1"/>
-          <w:sz w:val="24"/>
-          <w:szCs w:val="24"/>
-          <w:shd w:val="clear" w:color="auto" w:fill="FFFFFF"/>
-        </w:rPr>
-      </w:pPr>
-    </w:p>
-    <w:p>
-      <w:pPr>
-        <w:spacing w:line="276" w:lineRule="auto"/>
-        <w:jc w:val="center"/>
-        <w:outlineLvl w:val="0"/>
-        <w:rPr>
-          <w:rFonts w:asciiTheme="majorBidi" w:hAnsiTheme="majorBidi" w:cstheme="majorBidi"/>
-          <w:color w:val="000000" w:themeColor="text1"/>
-          <w:sz w:val="24"/>
-          <w:szCs w:val="24"/>
-          <w:shd w:val="clear" w:color="auto" w:fill="FFFFFF"/>
-        </w:rPr>
-      </w:pPr>
-    </w:p>
-    <w:p>
-      <w:pPr>
-        <w:spacing w:line="276" w:lineRule="auto"/>
-        <w:jc w:val="center"/>
-        <w:outlineLvl w:val="0"/>
-        <w:rPr>
-          <w:rFonts w:asciiTheme="majorBidi" w:hAnsiTheme="majorBidi" w:cstheme="majorBidi"/>
-          <w:color w:val="000000" w:themeColor="text1"/>
-          <w:sz w:val="24"/>
-          <w:szCs w:val="24"/>
-          <w:shd w:val="clear" w:color="auto" w:fill="FFFFFF"/>
-        </w:rPr>
-      </w:pPr>
-    </w:p>
-    <w:p>
-      <w:pPr>
-        <w:spacing w:line="276" w:lineRule="auto"/>
-        <w:jc w:val="center"/>
-        <w:outlineLvl w:val="0"/>
-        <w:rPr>
-          <w:rFonts w:asciiTheme="majorBidi" w:hAnsiTheme="majorBidi" w:cstheme="majorBidi"/>
-          <w:color w:val="000000" w:themeColor="text1"/>
-          <w:sz w:val="24"/>
-          <w:szCs w:val="24"/>
-          <w:shd w:val="clear" w:color="auto" w:fill="FFFFFF"/>
-        </w:rPr>
-      </w:pPr>
-    </w:p>
-    <w:p>
-      <w:pPr>
-        <w:spacing w:line="276" w:lineRule="auto"/>
-        <w:jc w:val="center"/>
-        <w:outlineLvl w:val="0"/>
-        <w:rPr>
-          <w:rFonts w:asciiTheme="majorBidi" w:hAnsiTheme="majorBidi" w:cstheme="majorBidi"/>
-          <w:color w:val="000000" w:themeColor="text1"/>
-          <w:sz w:val="24"/>
-          <w:szCs w:val="24"/>
-          <w:shd w:val="clear" w:color="auto" w:fill="FFFFFF"/>
-        </w:rPr>
-      </w:pPr>
-    </w:p>
-    <w:p>
-      <w:pPr>
-        <w:spacing w:line="276" w:lineRule="auto"/>
-        <w:jc w:val="center"/>
-        <w:outlineLvl w:val="0"/>
-        <w:rPr>
-          <w:rFonts w:asciiTheme="majorBidi" w:hAnsiTheme="majorBidi" w:cstheme="majorBidi"/>
-          <w:color w:val="000000" w:themeColor="text1"/>
-          <w:sz w:val="24"/>
-          <w:szCs w:val="24"/>
-          <w:shd w:val="clear" w:color="auto" w:fill="FFFFFF"/>
-        </w:rPr>
-      </w:pPr>
-    </w:p>
-    <w:p>
-      <w:pPr>
-        <w:spacing w:line="276" w:lineRule="auto"/>
-        <w:jc w:val="center"/>
         <w:outlineLvl w:val="0"/>
         <w:rPr>
           <w:rFonts w:asciiTheme="majorBidi" w:hAnsiTheme="majorBidi" w:cstheme="majorBidi"/>
@@ -16174,7 +16002,18 @@
           <w:szCs w:val="24"/>
           <w:shd w:val="clear" w:color="auto" w:fill="FFFFFF"/>
         </w:rPr>
-        <w:t>Finalement, ce stage m'a offert l’opportunité de m'intégrer dans l’environnement de l’entreprise et d’améliorer mes capacités à la vie professionnelle. Il m'a aussi permis d’enrichir mes connaissances et ma formation théorique et pratique acquise tout</w:t>
+        <w:t xml:space="preserve">Finalement, ce stage m'a offert l’opportunité de m'intégrer dans l’environnement de l’entreprise et d’améliorer mes capacités à la vie professionnelle. Il m'a aussi permis </w:t>
+      </w:r>
+      <w:r>
+        <w:rPr>
+          <w:rFonts w:asciiTheme="majorBidi" w:hAnsiTheme="majorBidi" w:cstheme="majorBidi"/>
+          <w:color w:val="000000" w:themeColor="text1"/>
+          <w:sz w:val="24"/>
+          <w:szCs w:val="24"/>
+          <w:shd w:val="clear" w:color="auto" w:fill="FFFFFF"/>
+        </w:rPr>
+        <w:lastRenderedPageBreak/>
+        <w:t>d’enrichir mes connaissances et ma formation théorique et pratique acquise tout</w:t>
       </w:r>
       <w:r>
         <w:rPr>
@@ -16383,7 +16222,7 @@
     </w:p>
     <w:p/>
     <w:p>
-      <w:hyperlink r:id="rId23" w:history="1">
+      <w:hyperlink r:id="rId24" w:history="1">
         <w:r>
           <w:rPr>
             <w:rStyle w:val="Lienhypertexte"/>
@@ -16393,7 +16232,7 @@
       </w:hyperlink>
     </w:p>
     <w:p>
-      <w:hyperlink r:id="rId24" w:history="1">
+      <w:hyperlink r:id="rId25" w:history="1">
         <w:r>
           <w:rPr>
             <w:rStyle w:val="Lienhypertexte"/>
@@ -16403,7 +16242,7 @@
       </w:hyperlink>
     </w:p>
     <w:p>
-      <w:hyperlink r:id="rId25" w:history="1">
+      <w:hyperlink r:id="rId26" w:history="1">
         <w:r>
           <w:rPr>
             <w:rStyle w:val="Lienhypertexte"/>
@@ -16413,7 +16252,7 @@
       </w:hyperlink>
     </w:p>
     <w:p>
-      <w:hyperlink r:id="rId26" w:history="1">
+      <w:hyperlink r:id="rId27" w:history="1">
         <w:r>
           <w:rPr>
             <w:rStyle w:val="Lienhypertexte"/>
@@ -16423,7 +16262,7 @@
       </w:hyperlink>
     </w:p>
     <w:p>
-      <w:hyperlink r:id="rId27" w:history="1">
+      <w:hyperlink r:id="rId28" w:history="1">
         <w:r>
           <w:rPr>
             <w:rStyle w:val="Lienhypertexte"/>
@@ -16433,7 +16272,7 @@
       </w:hyperlink>
     </w:p>
     <w:p>
-      <w:hyperlink r:id="rId28" w:history="1">
+      <w:hyperlink r:id="rId29" w:history="1">
         <w:r>
           <w:rPr>
             <w:rStyle w:val="Lienhypertexte"/>
@@ -16443,7 +16282,7 @@
       </w:hyperlink>
     </w:p>
     <w:p>
-      <w:hyperlink r:id="rId29" w:history="1">
+      <w:hyperlink r:id="rId30" w:history="1">
         <w:r>
           <w:rPr>
             <w:rStyle w:val="Lienhypertexte"/>
@@ -16453,7 +16292,7 @@
       </w:hyperlink>
     </w:p>
     <w:p>
-      <w:hyperlink r:id="rId30" w:history="1">
+      <w:hyperlink r:id="rId31" w:history="1">
         <w:r>
           <w:rPr>
             <w:rStyle w:val="Lienhypertexte"/>
@@ -16463,7 +16302,7 @@
       </w:hyperlink>
     </w:p>
     <w:p>
-      <w:hyperlink r:id="rId31" w:history="1">
+      <w:hyperlink r:id="rId32" w:history="1">
         <w:r>
           <w:rPr>
             <w:rStyle w:val="Lienhypertexte"/>
@@ -16473,7 +16312,7 @@
       </w:hyperlink>
     </w:p>
     <w:p>
-      <w:hyperlink r:id="rId32" w:history="1">
+      <w:hyperlink r:id="rId33" w:history="1">
         <w:r>
           <w:rPr>
             <w:rStyle w:val="Lienhypertexte"/>
@@ -16483,7 +16322,7 @@
       </w:hyperlink>
     </w:p>
     <w:sectPr>
-      <w:footerReference w:type="default" r:id="rId33"/>
+      <w:footerReference w:type="default" r:id="rId34"/>
       <w:pgSz w:w="11906" w:h="16838"/>
       <w:pgMar w:top="1417" w:right="1417" w:bottom="1417" w:left="1417" w:header="708" w:footer="708" w:gutter="0"/>
       <w:pgNumType w:start="1"/>
@@ -16529,7 +16368,6 @@
         <w:docPartUnique/>
       </w:docPartObj>
     </w:sdtPr>
-    <w:sdtEndPr/>
     <w:sdtContent>
       <w:p>
         <w:pPr>
@@ -22507,7 +22345,7 @@
 </file>
 
 <file path=customXml/itemProps1.xml><?xml version="1.0" encoding="utf-8"?>
-<ds:datastoreItem xmlns:ds="http://schemas.openxmlformats.org/officeDocument/2006/customXml" ds:itemID="{8BA9E8D4-6440-496F-9547-B406A4CEECA6}">
+<ds:datastoreItem xmlns:ds="http://schemas.openxmlformats.org/officeDocument/2006/customXml" ds:itemID="{5670B00A-9AB5-40E4-A91A-2E3CC85AB628}">
   <ds:schemaRefs>
     <ds:schemaRef ds:uri="http://schemas.openxmlformats.org/officeDocument/2006/bibliography"/>
   </ds:schemaRefs>

</xml_diff>

<commit_message>
write intro last chapter
</commit_message>
<xml_diff>
--- a/documentation/rapport cash expert-sesame.docx
+++ b/documentation/rapport cash expert-sesame.docx
@@ -67,7 +67,7 @@
                 <v:shape id="_x0000_i1025" type="#_x0000_t75" style="width:147.75pt;height:101.25pt" o:ole="">
                   <v:imagedata r:id="rId8" o:title=""/>
                 </v:shape>
-                <o:OLEObject Type="Embed" ProgID="PBrush" ShapeID="_x0000_i1025" DrawAspect="Content" ObjectID="_1632678655" r:id="rId9"/>
+                <o:OLEObject Type="Embed" ProgID="PBrush" ShapeID="_x0000_i1025" DrawAspect="Content" ObjectID="_1632678818" r:id="rId9"/>
               </w:object>
             </w:r>
             <w:r>
@@ -263,7 +263,7 @@
                 <v:shape id="_x0000_i1026" type="#_x0000_t75" style="width:128.25pt;height:104.25pt" o:ole="">
                   <v:imagedata r:id="rId10" o:title=""/>
                 </v:shape>
-                <o:OLEObject Type="Embed" ProgID="PBrush" ShapeID="_x0000_i1026" DrawAspect="Content" ObjectID="_1632678656" r:id="rId11"/>
+                <o:OLEObject Type="Embed" ProgID="PBrush" ShapeID="_x0000_i1026" DrawAspect="Content" ObjectID="_1632678819" r:id="rId11"/>
               </w:object>
             </w:r>
           </w:p>
@@ -20532,31 +20532,7 @@
           <w:sz w:val="24"/>
           <w:szCs w:val="24"/>
         </w:rPr>
-        <w:t xml:space="preserve">Pour accéder au système, l’utilisateur doit donner son </w:t>
-      </w:r>
-      <w:r>
-        <w:rPr>
-          <w:rFonts w:ascii="Times New Roman" w:hAnsi="Times New Roman" w:cs="Times New Roman"/>
-          <w:sz w:val="24"/>
-          <w:szCs w:val="24"/>
-        </w:rPr>
-        <w:t>email</w:t>
-      </w:r>
-      <w:r>
-        <w:rPr>
-          <w:rFonts w:ascii="Times New Roman" w:hAnsi="Times New Roman" w:cs="Times New Roman"/>
-          <w:sz w:val="24"/>
-          <w:szCs w:val="24"/>
-        </w:rPr>
-        <w:t xml:space="preserve"> et son mot de passe sinon, si une information est erronée, l’accès lui sera refusé. Afin de pouvoir accéder aux services de notre application, l’utilisateur doit tout d’abord s’authentifier en saisissant son login et son mot de </w:t>
-      </w:r>
-      <w:r>
-        <w:rPr>
-          <w:rFonts w:ascii="Times New Roman" w:hAnsi="Times New Roman" w:cs="Times New Roman"/>
-          <w:sz w:val="24"/>
-          <w:szCs w:val="24"/>
-        </w:rPr>
-        <w:t>passe.</w:t>
+        <w:t>Pour accéder au système, l’utilisateur doit donner son email et son mot de passe sinon, si une information est erronée, l’accès lui sera refusé. Afin de pouvoir accéder aux services de notre application, l’utilisateur doit tout d’abord s’authentifier en saisissant son login et son mot de passe.</w:t>
       </w:r>
     </w:p>
     <w:p>
@@ -20769,13 +20745,7 @@
         <w:t xml:space="preserve"> </w:t>
       </w:r>
       <w:r>
-        <w:t xml:space="preserve">Le contrôle prend en charge l’opération </w:t>
-      </w:r>
-      <w:r>
-        <w:t>d’inscription</w:t>
-      </w:r>
-      <w:r>
-        <w:t xml:space="preserve"> et demande à l’interface d’afficher un message.</w:t>
+        <w:t>Le contrôle prend en charge l’opération d’inscription et demande à l’interface d’afficher un message.</w:t>
       </w:r>
     </w:p>
     <w:p>
@@ -21017,16 +20987,7 @@
         <w:ind w:left="708"/>
       </w:pPr>
       <w:r>
-        <w:t>Dans ce</w:t>
-      </w:r>
-      <w:r>
-        <w:t xml:space="preserve"> diagramme de séquence, l’admin </w:t>
-      </w:r>
-      <w:r>
-        <w:t>doit s’authentifier d’abord pour pouvoir se connecter aux différentes interfaces</w:t>
-      </w:r>
-      <w:r>
-        <w:t>.</w:t>
+        <w:t>Dans ce diagramme de séquence, l’admin doit s’authentifier d’abord pour pouvoir se connecter aux différentes interfaces.</w:t>
       </w:r>
     </w:p>
     <w:p>
@@ -21041,10 +21002,7 @@
         </w:rPr>
       </w:pPr>
       <w:r>
-        <w:t>Il doit remplir les champs et valider, l</w:t>
-      </w:r>
-      <w:r>
-        <w:t xml:space="preserve">e contrôle prend en charge l’opération </w:t>
+        <w:t xml:space="preserve">Il doit remplir les champs et valider, le contrôle prend en charge l’opération </w:t>
       </w:r>
       <w:r>
         <w:t>d’ajour</w:t>
@@ -21157,13 +21115,7 @@
         <w:ind w:left="1416"/>
       </w:pPr>
       <w:r>
-        <w:t xml:space="preserve">Dans ce diagramme de séquence, </w:t>
-      </w:r>
-      <w:r>
-        <w:t>l’agent</w:t>
-      </w:r>
-      <w:r>
-        <w:t xml:space="preserve"> doit s’authentifier d’abord pour pouvoir se connecter aux différentes interfaces.</w:t>
+        <w:t>Dans ce diagramme de séquence, l’agent doit s’authentifier d’abord pour pouvoir se connecter aux différentes interfaces.</w:t>
       </w:r>
     </w:p>
     <w:p>
@@ -21179,22 +21131,7 @@
       </w:pPr>
       <w:r>
         <w:lastRenderedPageBreak/>
-        <w:t xml:space="preserve">Pour modifier ses informations, </w:t>
-      </w:r>
-      <w:r>
-        <w:t>Il doi</w:t>
-      </w:r>
-      <w:r>
-        <w:t>t remplir les champs, ressaisir le mot de passe pour la confirmation</w:t>
-      </w:r>
-      <w:r>
-        <w:t>, le contrôle prend en charge l’opération d</w:t>
-      </w:r>
-      <w:r>
-        <w:t>e mise à jour</w:t>
-      </w:r>
-      <w:r>
-        <w:t xml:space="preserve"> et demande à l’interface d’afficher un message de confirmation.</w:t>
+        <w:t>Pour modifier ses informations, Il doit remplir les champs, ressaisir le mot de passe pour la confirmation, le contrôle prend en charge l’opération de mise à jour et demande à l’interface d’afficher un message de confirmation.</w:t>
       </w:r>
     </w:p>
     <w:p>
@@ -21668,78 +21605,191 @@
       <w:bookmarkEnd w:id="115"/>
     </w:p>
     <w:p>
-      <w:r>
+      <w:pPr>
+        <w:pStyle w:val="Titre2"/>
+        <w:rPr>
+          <w:b/>
+          <w:color w:val="000000" w:themeColor="text1"/>
+        </w:rPr>
+      </w:pPr>
+      <w:r>
+        <w:rPr>
+          <w:b/>
+          <w:color w:val="000000" w:themeColor="text1"/>
+        </w:rPr>
         <w:t>Introduction</w:t>
       </w:r>
     </w:p>
     <w:p>
-      <w:r>
+      <w:pPr>
+        <w:pStyle w:val="Sansinterligne"/>
+        <w:spacing w:line="360" w:lineRule="auto"/>
+        <w:rPr>
+          <w:rFonts w:ascii="Times New Roman" w:hAnsi="Times New Roman" w:cs="Times New Roman"/>
+          <w:sz w:val="24"/>
+          <w:szCs w:val="24"/>
+        </w:rPr>
+      </w:pPr>
+      <w:bookmarkStart w:id="116" w:name="_GoBack"/>
+      <w:r>
+        <w:rPr>
+          <w:rFonts w:ascii="Times New Roman" w:hAnsi="Times New Roman" w:cs="Times New Roman"/>
+          <w:sz w:val="24"/>
+          <w:szCs w:val="24"/>
+        </w:rPr>
+        <w:t>Cette partie constitue le dernier volet de ce rapport et dont l’objet est d'exposer le travail achevé. Elle va permettre ainsi de valider le travail ou bien de réitérer en vue d’éventuelle amélioration.</w:t>
+      </w:r>
+    </w:p>
+    <w:p>
+      <w:pPr>
+        <w:pStyle w:val="Sansinterligne"/>
+        <w:spacing w:line="360" w:lineRule="auto"/>
+        <w:rPr>
+          <w:rFonts w:ascii="Times New Roman" w:hAnsi="Times New Roman" w:cs="Times New Roman"/>
+          <w:sz w:val="24"/>
+          <w:szCs w:val="24"/>
+        </w:rPr>
+      </w:pPr>
+      <w:r>
+        <w:rPr>
+          <w:rFonts w:ascii="Times New Roman" w:hAnsi="Times New Roman" w:cs="Times New Roman"/>
+          <w:sz w:val="24"/>
+          <w:szCs w:val="24"/>
+        </w:rPr>
+        <w:t>Dans le cadre de ce chapitre, je vais présenter le choix des outils de développements utilisés ainsi que les différentes étapes de l’implémentation. Je vais ensuite faire une description des interfaces et des états de l'application avec quelques captures d'écrans.</w:t>
+      </w:r>
+    </w:p>
+    <w:bookmarkEnd w:id="116"/>
+    <w:p>
+      <w:pPr>
+        <w:pStyle w:val="Titre2"/>
+        <w:rPr>
+          <w:b/>
+          <w:color w:val="000000" w:themeColor="text1"/>
+        </w:rPr>
+      </w:pPr>
+      <w:r>
+        <w:rPr>
+          <w:b/>
+          <w:color w:val="000000" w:themeColor="text1"/>
+        </w:rPr>
         <w:t>I. Présentation de l’environnement</w:t>
       </w:r>
     </w:p>
     <w:p>
       <w:pPr>
-        <w:ind w:left="708"/>
-      </w:pPr>
-      <w:r>
+        <w:pStyle w:val="Titre3"/>
+        <w:ind w:firstLine="708"/>
+        <w:rPr>
+          <w:b/>
+          <w:color w:val="000000" w:themeColor="text1"/>
+        </w:rPr>
+      </w:pPr>
+      <w:r>
+        <w:rPr>
+          <w:b/>
+          <w:color w:val="000000" w:themeColor="text1"/>
+        </w:rPr>
         <w:t>I.1 Environnement matériel</w:t>
       </w:r>
     </w:p>
     <w:p>
       <w:pPr>
-        <w:ind w:left="708"/>
-      </w:pPr>
-      <w:r>
-        <w:t>I.2</w:t>
-      </w:r>
-      <w:r>
-        <w:t xml:space="preserve"> </w:t>
-      </w:r>
-      <w:r>
-        <w:t xml:space="preserve">Environnement </w:t>
-      </w:r>
-      <w:r>
-        <w:t>logiciel</w:t>
-      </w:r>
-    </w:p>
-    <w:p>
-      <w:pPr>
-        <w:ind w:left="708"/>
-      </w:pPr>
-      <w:r>
+        <w:pStyle w:val="Titre3"/>
+        <w:ind w:firstLine="708"/>
+        <w:rPr>
+          <w:b/>
+          <w:color w:val="000000" w:themeColor="text1"/>
+        </w:rPr>
+      </w:pPr>
+      <w:r>
+        <w:rPr>
+          <w:b/>
+          <w:color w:val="000000" w:themeColor="text1"/>
+        </w:rPr>
+        <w:t>I.2 Environnement logiciel</w:t>
+      </w:r>
+    </w:p>
+    <w:p>
+      <w:pPr>
+        <w:pStyle w:val="Titre3"/>
+        <w:ind w:firstLine="708"/>
+        <w:rPr>
+          <w:b/>
+          <w:color w:val="000000" w:themeColor="text1"/>
+        </w:rPr>
+      </w:pPr>
+      <w:r>
+        <w:rPr>
+          <w:b/>
+          <w:color w:val="000000" w:themeColor="text1"/>
+        </w:rPr>
         <w:t>I.3 Les technologies</w:t>
       </w:r>
     </w:p>
     <w:p>
-      <w:r>
-        <w:t xml:space="preserve">II. </w:t>
-      </w:r>
-      <w:r>
-        <w:t>Architecture globale de l’application</w:t>
-      </w:r>
-    </w:p>
-    <w:p>
-      <w:r>
-        <w:t xml:space="preserve">III. </w:t>
-      </w:r>
-      <w:r>
-        <w:t>Diagrammes de déploiement</w:t>
-      </w:r>
-    </w:p>
-    <w:p>
-      <w:r>
-        <w:t xml:space="preserve">IV. </w:t>
-      </w:r>
-      <w:r>
-        <w:t>Interfaces de l’application</w:t>
-      </w:r>
-    </w:p>
-    <w:p>
-      <w:r>
+      <w:pPr>
+        <w:pStyle w:val="Titre2"/>
+        <w:rPr>
+          <w:b/>
+          <w:color w:val="000000" w:themeColor="text1"/>
+        </w:rPr>
+      </w:pPr>
+      <w:r>
+        <w:rPr>
+          <w:b/>
+          <w:color w:val="000000" w:themeColor="text1"/>
+        </w:rPr>
+        <w:t>II. Architecture globale de l’application</w:t>
+      </w:r>
+    </w:p>
+    <w:p>
+      <w:pPr>
+        <w:pStyle w:val="Titre2"/>
+        <w:rPr>
+          <w:b/>
+          <w:color w:val="000000" w:themeColor="text1"/>
+        </w:rPr>
+      </w:pPr>
+      <w:r>
+        <w:rPr>
+          <w:b/>
+          <w:color w:val="000000" w:themeColor="text1"/>
+        </w:rPr>
+        <w:t>III. Diagrammes de déploiement</w:t>
+      </w:r>
+    </w:p>
+    <w:p>
+      <w:pPr>
+        <w:pStyle w:val="Titre2"/>
+        <w:rPr>
+          <w:b/>
+          <w:color w:val="000000" w:themeColor="text1"/>
+        </w:rPr>
+      </w:pPr>
+      <w:r>
+        <w:rPr>
+          <w:b/>
+          <w:color w:val="000000" w:themeColor="text1"/>
+        </w:rPr>
+        <w:t>IV. Interfaces de l’application</w:t>
+      </w:r>
+    </w:p>
+    <w:p>
+      <w:pPr>
+        <w:pStyle w:val="Titre2"/>
+        <w:rPr>
+          <w:b/>
+          <w:color w:val="000000" w:themeColor="text1"/>
+        </w:rPr>
+      </w:pPr>
+      <w:r>
+        <w:rPr>
+          <w:b/>
+          <w:color w:val="000000" w:themeColor="text1"/>
+        </w:rPr>
         <w:t>Conclusion</w:t>
       </w:r>
-      <w:bookmarkStart w:id="116" w:name="_GoBack"/>
-      <w:bookmarkEnd w:id="116"/>
     </w:p>
     <w:p>
       <w:pPr>
@@ -22559,6 +22609,7 @@
           <w:szCs w:val="24"/>
           <w:shd w:val="clear" w:color="auto" w:fill="FFFFFF"/>
         </w:rPr>
+        <w:lastRenderedPageBreak/>
         <w:t xml:space="preserve">  </w:t>
       </w:r>
     </w:p>
@@ -22858,7 +22909,6 @@
         <w:docPartUnique/>
       </w:docPartObj>
     </w:sdtPr>
-    <w:sdtEndPr/>
     <w:sdtContent>
       <w:p>
         <w:pPr>
@@ -30110,7 +30160,7 @@
 </file>
 
 <file path=customXml/itemProps1.xml><?xml version="1.0" encoding="utf-8"?>
-<ds:datastoreItem xmlns:ds="http://schemas.openxmlformats.org/officeDocument/2006/customXml" ds:itemID="{F3125242-8616-4313-B9BC-923102121D61}">
+<ds:datastoreItem xmlns:ds="http://schemas.openxmlformats.org/officeDocument/2006/customXml" ds:itemID="{FBF92E2E-B254-4F0C-BC9B-C199A679F88F}">
   <ds:schemaRefs>
     <ds:schemaRef ds:uri="http://schemas.openxmlformats.org/officeDocument/2006/bibliography"/>
   </ds:schemaRefs>

</xml_diff>